<commit_message>
4.2 the last question
</commit_message>
<xml_diff>
--- a/week1/Lab Exercise 1.docx
+++ b/week1/Lab Exercise 1.docx
@@ -409,6 +409,7 @@
       <w:r>
         <w:rPr>
           <w:rFonts w:ascii="Arial" w:hAnsi="Arial" w:cs="Arial"/>
+          <w:noProof/>
         </w:rPr>
         <w:drawing>
           <wp:anchor distT="0" distB="0" distL="114300" distR="114300" simplePos="0" relativeHeight="251662336" behindDoc="0" locked="0" layoutInCell="1" allowOverlap="1" wp14:anchorId="2FBD31EF" wp14:editId="341532A8">
@@ -620,7 +621,6 @@
           </w:tcPr>
           <w:p>
             <w:pPr>
-              <w:jc w:val="left"/>
               <w:rPr>
                 <w:rFonts w:ascii="Arial" w:hAnsi="Arial" w:cs="Arial"/>
                 <w:sz w:val="24"/>
@@ -643,7 +643,6 @@
           </w:tcPr>
           <w:p>
             <w:pPr>
-              <w:jc w:val="left"/>
               <w:rPr>
                 <w:rFonts w:ascii="Arial" w:hAnsi="Arial" w:cs="Arial"/>
                 <w:sz w:val="24"/>
@@ -690,7 +689,6 @@
           </w:tcPr>
           <w:p>
             <w:pPr>
-              <w:jc w:val="left"/>
               <w:rPr>
                 <w:rFonts w:ascii="Arial" w:hAnsi="Arial" w:cs="Arial"/>
                 <w:sz w:val="24"/>
@@ -713,7 +711,6 @@
           </w:tcPr>
           <w:p>
             <w:pPr>
-              <w:jc w:val="left"/>
               <w:rPr>
                 <w:rFonts w:ascii="Arial" w:hAnsi="Arial" w:cs="Arial"/>
                 <w:sz w:val="24"/>
@@ -760,7 +757,6 @@
           </w:tcPr>
           <w:p>
             <w:pPr>
-              <w:jc w:val="left"/>
               <w:rPr>
                 <w:rFonts w:ascii="Arial" w:hAnsi="Arial" w:cs="Arial"/>
                 <w:sz w:val="24"/>
@@ -783,7 +779,6 @@
           </w:tcPr>
           <w:p>
             <w:pPr>
-              <w:jc w:val="left"/>
               <w:rPr>
                 <w:rFonts w:ascii="Arial" w:hAnsi="Arial" w:cs="Arial"/>
                 <w:sz w:val="24"/>
@@ -830,7 +825,6 @@
           </w:tcPr>
           <w:p>
             <w:pPr>
-              <w:jc w:val="left"/>
               <w:rPr>
                 <w:rFonts w:ascii="Arial" w:hAnsi="Arial" w:cs="Arial"/>
                 <w:sz w:val="24"/>
@@ -853,7 +847,6 @@
           </w:tcPr>
           <w:p>
             <w:pPr>
-              <w:jc w:val="left"/>
               <w:rPr>
                 <w:rFonts w:ascii="Arial" w:hAnsi="Arial" w:cs="Arial"/>
                 <w:sz w:val="24"/>
@@ -900,7 +893,6 @@
           </w:tcPr>
           <w:p>
             <w:pPr>
-              <w:jc w:val="left"/>
               <w:rPr>
                 <w:rFonts w:ascii="Arial" w:hAnsi="Arial" w:cs="Arial"/>
                 <w:sz w:val="24"/>
@@ -923,7 +915,6 @@
           </w:tcPr>
           <w:p>
             <w:pPr>
-              <w:jc w:val="left"/>
               <w:rPr>
                 <w:rFonts w:ascii="Arial" w:hAnsi="Arial" w:cs="Arial"/>
                 <w:sz w:val="24"/>
@@ -970,7 +961,6 @@
           </w:tcPr>
           <w:p>
             <w:pPr>
-              <w:jc w:val="left"/>
               <w:rPr>
                 <w:rFonts w:ascii="Arial" w:hAnsi="Arial" w:cs="Arial"/>
                 <w:sz w:val="24"/>
@@ -993,7 +983,6 @@
           </w:tcPr>
           <w:p>
             <w:pPr>
-              <w:jc w:val="left"/>
               <w:rPr>
                 <w:rFonts w:ascii="Arial" w:hAnsi="Arial" w:cs="Arial"/>
                 <w:sz w:val="24"/>
@@ -1040,7 +1029,6 @@
           </w:tcPr>
           <w:p>
             <w:pPr>
-              <w:jc w:val="left"/>
               <w:rPr>
                 <w:rFonts w:ascii="Arial" w:hAnsi="Arial" w:cs="Arial"/>
                 <w:sz w:val="24"/>
@@ -1063,7 +1051,6 @@
           </w:tcPr>
           <w:p>
             <w:pPr>
-              <w:jc w:val="left"/>
               <w:rPr>
                 <w:rFonts w:ascii="Arial" w:hAnsi="Arial" w:cs="Arial"/>
                 <w:sz w:val="24"/>
@@ -1111,7 +1098,6 @@
           </w:tcPr>
           <w:p>
             <w:pPr>
-              <w:jc w:val="left"/>
               <w:rPr>
                 <w:rFonts w:ascii="Arial" w:hAnsi="Arial" w:cs="Arial"/>
                 <w:sz w:val="24"/>
@@ -1134,7 +1120,6 @@
           </w:tcPr>
           <w:p>
             <w:pPr>
-              <w:jc w:val="left"/>
               <w:rPr>
                 <w:rFonts w:ascii="Arial" w:hAnsi="Arial" w:cs="Arial"/>
                 <w:sz w:val="24"/>
@@ -1181,7 +1166,6 @@
           </w:tcPr>
           <w:p>
             <w:pPr>
-              <w:jc w:val="left"/>
               <w:rPr>
                 <w:rFonts w:ascii="Arial" w:hAnsi="Arial" w:cs="Arial"/>
                 <w:sz w:val="24"/>
@@ -1212,7 +1196,6 @@
           </w:tcPr>
           <w:p>
             <w:pPr>
-              <w:jc w:val="left"/>
               <w:rPr>
                 <w:rFonts w:ascii="Arial" w:hAnsi="Arial" w:cs="Arial"/>
                 <w:sz w:val="24"/>
@@ -1267,7 +1250,6 @@
           </w:tcPr>
           <w:p>
             <w:pPr>
-              <w:jc w:val="left"/>
               <w:rPr>
                 <w:rFonts w:ascii="Arial" w:hAnsi="Arial" w:cs="Arial"/>
                 <w:sz w:val="24"/>
@@ -1290,7 +1272,6 @@
           </w:tcPr>
           <w:p>
             <w:pPr>
-              <w:jc w:val="left"/>
               <w:rPr>
                 <w:rFonts w:ascii="Arial" w:hAnsi="Arial" w:cs="Arial"/>
                 <w:sz w:val="24"/>
@@ -1364,7 +1345,7 @@
     <w:p>
       <w:pPr>
         <w:rPr>
-          <w:rFonts w:ascii="Arial" w:hAnsi="Arial" w:cs="Arial" w:hint="eastAsia"/>
+          <w:rFonts w:ascii="Arial" w:hAnsi="Arial" w:cs="Arial"/>
           <w:sz w:val="24"/>
           <w:szCs w:val="24"/>
         </w:rPr>
@@ -1411,7 +1392,7 @@
     <w:p>
       <w:pPr>
         <w:rPr>
-          <w:rFonts w:ascii="Arial" w:hAnsi="Arial" w:cs="Arial" w:hint="eastAsia"/>
+          <w:rFonts w:ascii="Arial" w:hAnsi="Arial" w:cs="Arial"/>
           <w:sz w:val="24"/>
           <w:szCs w:val="24"/>
         </w:rPr>
@@ -1482,6 +1463,7 @@
         </w:numPr>
         <w:shd w:val="clear" w:color="auto" w:fill="FFFFFF"/>
         <w:spacing w:before="150" w:beforeAutospacing="0" w:after="150" w:afterAutospacing="0"/>
+        <w:jc w:val="both"/>
         <w:rPr>
           <w:rFonts w:ascii="Arial" w:hAnsi="Arial" w:cs="Arial"/>
           <w:b w:val="0"/>
@@ -1800,17 +1782,15 @@
         </w:rPr>
         <w:t xml:space="preserve">” and “sea”). Therefore, </w:t>
       </w:r>
-      <w:proofErr w:type="gramStart"/>
-      <w:r>
-        <w:rPr>
-          <w:rFonts w:ascii="Arial" w:hAnsi="Arial" w:cs="Arial"/>
-          <w:b w:val="0"/>
-          <w:bCs w:val="0"/>
-          <w:color w:val="000000"/>
-        </w:rPr>
-        <w:t>Between</w:t>
-      </w:r>
-      <w:proofErr w:type="gramEnd"/>
+      <w:r>
+        <w:rPr>
+          <w:rFonts w:ascii="Arial" w:hAnsi="Arial" w:cs="Arial"/>
+          <w:b w:val="0"/>
+          <w:bCs w:val="0"/>
+          <w:color w:val="000000"/>
+        </w:rPr>
+        <w:t>between</w:t>
+      </w:r>
       <w:r>
         <w:rPr>
           <w:rFonts w:ascii="Arial" w:hAnsi="Arial" w:cs="Arial"/>
@@ -1834,7 +1814,23 @@
           <w:b w:val="0"/>
           <w:bCs w:val="0"/>
         </w:rPr>
-        <w:t xml:space="preserve"> the address cross the Pacific Ocean physically.</w:t>
+        <w:t xml:space="preserve"> the address </w:t>
+      </w:r>
+      <w:r>
+        <w:rPr>
+          <w:rFonts w:ascii="Arial" w:hAnsi="Arial" w:cs="Arial"/>
+          <w:b w:val="0"/>
+          <w:bCs w:val="0"/>
+        </w:rPr>
+        <w:t>crosses</w:t>
+      </w:r>
+      <w:r>
+        <w:rPr>
+          <w:rFonts w:ascii="Arial" w:hAnsi="Arial" w:cs="Arial"/>
+          <w:b w:val="0"/>
+          <w:bCs w:val="0"/>
+        </w:rPr>
+        <w:t xml:space="preserve"> the Pacific Ocean physically.</w:t>
       </w:r>
     </w:p>
     <w:p>
@@ -1846,20 +1842,29 @@
         </w:numPr>
         <w:shd w:val="clear" w:color="auto" w:fill="FFFFFF"/>
         <w:spacing w:before="150" w:beforeAutospacing="0" w:after="150" w:afterAutospacing="0"/>
-        <w:rPr>
-          <w:rFonts w:ascii="Arial" w:hAnsi="Arial" w:cs="Arial"/>
-          <w:b w:val="0"/>
-          <w:bCs w:val="0"/>
-          <w:color w:val="000000"/>
-        </w:rPr>
-      </w:pPr>
-      <w:r>
-        <w:rPr>
-          <w:rFonts w:ascii="Arial" w:hAnsi="Arial" w:cs="Arial"/>
-          <w:b w:val="0"/>
-          <w:bCs w:val="0"/>
-        </w:rPr>
-        <w:t>There are 5 hops are identical on all 3 paths,</w:t>
+        <w:jc w:val="both"/>
+        <w:rPr>
+          <w:rFonts w:ascii="Arial" w:hAnsi="Arial" w:cs="Arial" w:hint="eastAsia"/>
+          <w:b w:val="0"/>
+          <w:bCs w:val="0"/>
+          <w:color w:val="000000"/>
+        </w:rPr>
+      </w:pPr>
+      <w:r>
+        <w:rPr>
+          <w:rFonts w:ascii="Arial" w:hAnsi="Arial" w:cs="Arial"/>
+          <w:b w:val="0"/>
+          <w:bCs w:val="0"/>
+        </w:rPr>
+        <w:t xml:space="preserve">There are 5 hops are identical on all 3 </w:t>
+      </w:r>
+      <w:r>
+        <w:rPr>
+          <w:rFonts w:ascii="Arial" w:hAnsi="Arial" w:cs="Arial"/>
+          <w:b w:val="0"/>
+          <w:bCs w:val="0"/>
+        </w:rPr>
+        <w:t>paths,</w:t>
       </w:r>
       <w:r>
         <w:rPr>
@@ -1872,21 +1877,92 @@
           <w:rFonts w:ascii="Arial" w:hAnsi="Arial" w:cs="Arial"/>
           <w:b w:val="0"/>
           <w:bCs w:val="0"/>
+        </w:rPr>
+        <w:t>at</w:t>
+      </w:r>
+      <w:r>
+        <w:rPr>
+          <w:rFonts w:ascii="Arial" w:hAnsi="Arial" w:cs="Arial"/>
+          <w:b w:val="0"/>
+          <w:bCs w:val="0"/>
+        </w:rPr>
+        <w:t xml:space="preserve"> the </w:t>
+      </w:r>
+      <w:r>
+        <w:rPr>
+          <w:rFonts w:ascii="Arial" w:hAnsi="Arial" w:cs="Arial"/>
+          <w:b w:val="0"/>
+          <w:bCs w:val="0"/>
+        </w:rPr>
+        <w:t xml:space="preserve">sixth </w:t>
+      </w:r>
+      <w:r>
+        <w:rPr>
+          <w:rFonts w:ascii="Arial" w:hAnsi="Arial" w:cs="Arial"/>
+          <w:b w:val="0"/>
+          <w:bCs w:val="0"/>
+        </w:rPr>
+        <w:t xml:space="preserve">router IP address 138.44.5.0 the paths from </w:t>
+      </w:r>
+      <w:r>
+        <w:rPr>
+          <w:rFonts w:ascii="Arial" w:hAnsi="Arial" w:cs="Arial"/>
+          <w:b w:val="0"/>
+          <w:bCs w:val="0"/>
+        </w:rPr>
+        <w:t>my</w:t>
+      </w:r>
+      <w:r>
+        <w:rPr>
+          <w:rFonts w:ascii="Arial" w:hAnsi="Arial" w:cs="Arial"/>
+          <w:b w:val="0"/>
+          <w:bCs w:val="0"/>
+        </w:rPr>
+        <w:t xml:space="preserve"> machine to these three destinations diverge</w:t>
+      </w:r>
+      <w:r>
+        <w:rPr>
+          <w:rFonts w:ascii="Arial" w:hAnsi="Arial" w:cs="Arial"/>
+          <w:b w:val="0"/>
+          <w:bCs w:val="0"/>
+        </w:rPr>
+        <w:t>. The sixth router belongs to the AARNET network.</w:t>
+      </w:r>
+    </w:p>
+    <w:p>
+      <w:pPr>
+        <w:pStyle w:val="4"/>
+        <w:shd w:val="clear" w:color="auto" w:fill="FFFFFF"/>
+        <w:spacing w:before="150" w:beforeAutospacing="0" w:after="150" w:afterAutospacing="0"/>
+        <w:ind w:left="420"/>
+        <w:jc w:val="both"/>
+        <w:rPr>
+          <w:rFonts w:ascii="Arial" w:hAnsi="Arial" w:cs="Arial"/>
+          <w:b w:val="0"/>
+          <w:bCs w:val="0"/>
+          <w:color w:val="000000"/>
+        </w:rPr>
+      </w:pPr>
+      <w:r>
+        <w:rPr>
+          <w:rFonts w:ascii="Arial" w:hAnsi="Arial" w:cs="Arial"/>
+          <w:b w:val="0"/>
+          <w:bCs w:val="0"/>
           <w:noProof/>
         </w:rPr>
         <w:drawing>
-          <wp:anchor distT="0" distB="0" distL="114300" distR="114300" simplePos="0" relativeHeight="251661312" behindDoc="0" locked="0" layoutInCell="1" allowOverlap="1" wp14:anchorId="5169C3F0" wp14:editId="29B68879">
+          <wp:anchor distT="0" distB="0" distL="114300" distR="114300" simplePos="0" relativeHeight="251660288" behindDoc="0" locked="0" layoutInCell="1" allowOverlap="1" wp14:anchorId="08C3144B" wp14:editId="2476CADF">
             <wp:simplePos x="0" y="0"/>
             <wp:positionH relativeFrom="column">
-              <wp:posOffset>236432</wp:posOffset>
+              <wp:posOffset>210820</wp:posOffset>
             </wp:positionH>
             <wp:positionV relativeFrom="paragraph">
-              <wp:posOffset>4309110</wp:posOffset>
+              <wp:posOffset>2104390</wp:posOffset>
             </wp:positionV>
-            <wp:extent cx="5274310" cy="1346200"/>
-            <wp:effectExtent l="0" t="0" r="2540" b="6350"/>
+            <wp:extent cx="5274310" cy="2157095"/>
+            <wp:effectExtent l="0" t="0" r="2540" b="0"/>
             <wp:wrapSquare wrapText="bothSides"/>
-            <wp:docPr id="6" name="图片 6"/>
+            <wp:docPr id="5" name="图片 5"/>
             <wp:cNvGraphicFramePr>
               <a:graphicFrameLocks xmlns:a="http://schemas.openxmlformats.org/drawingml/2006/main" noChangeAspect="1"/>
             </wp:cNvGraphicFramePr>
@@ -1912,7 +1988,7 @@
                   <pic:spPr>
                     <a:xfrm>
                       <a:off x="0" y="0"/>
-                      <a:ext cx="5274310" cy="1346200"/>
+                      <a:ext cx="5274310" cy="2157095"/>
                     </a:xfrm>
                     <a:prstGeom prst="rect">
                       <a:avLst/>
@@ -1932,18 +2008,18 @@
           <w:noProof/>
         </w:rPr>
         <w:drawing>
-          <wp:anchor distT="0" distB="0" distL="114300" distR="114300" simplePos="0" relativeHeight="251660288" behindDoc="0" locked="0" layoutInCell="1" allowOverlap="1" wp14:anchorId="08C3144B" wp14:editId="4666CC0F">
+          <wp:anchor distT="0" distB="0" distL="114300" distR="114300" simplePos="0" relativeHeight="251663360" behindDoc="0" locked="0" layoutInCell="1" allowOverlap="1" wp14:anchorId="5C709056" wp14:editId="108A6763">
             <wp:simplePos x="0" y="0"/>
             <wp:positionH relativeFrom="column">
-              <wp:posOffset>236644</wp:posOffset>
+              <wp:posOffset>210185</wp:posOffset>
             </wp:positionH>
             <wp:positionV relativeFrom="paragraph">
-              <wp:posOffset>2172123</wp:posOffset>
+              <wp:posOffset>807085</wp:posOffset>
             </wp:positionV>
-            <wp:extent cx="5274310" cy="2157095"/>
+            <wp:extent cx="5274310" cy="1242695"/>
             <wp:effectExtent l="0" t="0" r="2540" b="0"/>
             <wp:wrapSquare wrapText="bothSides"/>
-            <wp:docPr id="5" name="图片 5"/>
+            <wp:docPr id="8" name="图片 8"/>
             <wp:cNvGraphicFramePr>
               <a:graphicFrameLocks xmlns:a="http://schemas.openxmlformats.org/drawingml/2006/main" noChangeAspect="1"/>
             </wp:cNvGraphicFramePr>
@@ -1969,7 +2045,7 @@
                   <pic:spPr>
                     <a:xfrm>
                       <a:off x="0" y="0"/>
-                      <a:ext cx="5274310" cy="2157095"/>
+                      <a:ext cx="5274310" cy="1242695"/>
                     </a:xfrm>
                     <a:prstGeom prst="rect">
                       <a:avLst/>
@@ -1986,90 +2062,21 @@
           <w:rFonts w:ascii="Arial" w:hAnsi="Arial" w:cs="Arial"/>
           <w:b w:val="0"/>
           <w:bCs w:val="0"/>
-        </w:rPr>
-        <w:t xml:space="preserve"> a</w:t>
-      </w:r>
-      <w:r>
-        <w:rPr>
-          <w:rFonts w:ascii="Arial" w:hAnsi="Arial" w:cs="Arial"/>
-          <w:b w:val="0"/>
-          <w:bCs w:val="0"/>
-        </w:rPr>
-        <w:t xml:space="preserve">t the </w:t>
-      </w:r>
-      <w:r>
-        <w:rPr>
-          <w:rFonts w:ascii="Arial" w:hAnsi="Arial" w:cs="Arial"/>
-          <w:b w:val="0"/>
-          <w:bCs w:val="0"/>
-        </w:rPr>
-        <w:t xml:space="preserve">sixth </w:t>
-      </w:r>
-      <w:r>
-        <w:rPr>
-          <w:rFonts w:ascii="Arial" w:hAnsi="Arial" w:cs="Arial"/>
-          <w:b w:val="0"/>
-          <w:bCs w:val="0"/>
-        </w:rPr>
-        <w:t xml:space="preserve">router IP address 138.44.5.0 the paths from </w:t>
-      </w:r>
-      <w:r>
-        <w:rPr>
-          <w:rFonts w:ascii="Arial" w:hAnsi="Arial" w:cs="Arial"/>
-          <w:b w:val="0"/>
-          <w:bCs w:val="0"/>
-        </w:rPr>
-        <w:t>my</w:t>
-      </w:r>
-      <w:r>
-        <w:rPr>
-          <w:rFonts w:ascii="Arial" w:hAnsi="Arial" w:cs="Arial"/>
-          <w:b w:val="0"/>
-          <w:bCs w:val="0"/>
-        </w:rPr>
-        <w:t xml:space="preserve"> machine to these three destinations diverge</w:t>
-      </w:r>
-      <w:r>
-        <w:rPr>
-          <w:rFonts w:ascii="Arial" w:hAnsi="Arial" w:cs="Arial"/>
-          <w:b w:val="0"/>
-          <w:bCs w:val="0"/>
-        </w:rPr>
-        <w:t>. The sixth router belongs to the AARNET network.</w:t>
-      </w:r>
-    </w:p>
-    <w:p>
-      <w:pPr>
-        <w:pStyle w:val="4"/>
-        <w:shd w:val="clear" w:color="auto" w:fill="FFFFFF"/>
-        <w:spacing w:before="150" w:beforeAutospacing="0" w:after="150" w:afterAutospacing="0"/>
-        <w:ind w:left="420"/>
-        <w:rPr>
-          <w:rFonts w:ascii="Arial" w:hAnsi="Arial" w:cs="Arial" w:hint="eastAsia"/>
-          <w:b w:val="0"/>
-          <w:bCs w:val="0"/>
-          <w:color w:val="000000"/>
-        </w:rPr>
-      </w:pPr>
-      <w:r>
-        <w:rPr>
-          <w:rFonts w:ascii="Arial" w:hAnsi="Arial" w:cs="Arial"/>
-          <w:b w:val="0"/>
-          <w:bCs w:val="0"/>
+          <w:noProof/>
         </w:rPr>
         <w:drawing>
-          <wp:anchor distT="0" distB="0" distL="114300" distR="114300" simplePos="0" relativeHeight="251663360" behindDoc="0" locked="0" layoutInCell="1" allowOverlap="1" wp14:anchorId="5C709056" wp14:editId="63889418">
+          <wp:anchor distT="0" distB="0" distL="114300" distR="114300" simplePos="0" relativeHeight="251661312" behindDoc="0" locked="0" layoutInCell="1" allowOverlap="1" wp14:anchorId="5169C3F0" wp14:editId="18A048F4">
             <wp:simplePos x="0" y="0"/>
             <wp:positionH relativeFrom="column">
-              <wp:posOffset>235585</wp:posOffset>
+              <wp:posOffset>210820</wp:posOffset>
             </wp:positionH>
             <wp:positionV relativeFrom="paragraph">
-              <wp:posOffset>241935</wp:posOffset>
+              <wp:posOffset>4311650</wp:posOffset>
             </wp:positionV>
-            <wp:extent cx="5274310" cy="1242695"/>
-            <wp:effectExtent l="0" t="0" r="2540" b="0"/>
+            <wp:extent cx="5274310" cy="1346200"/>
+            <wp:effectExtent l="0" t="0" r="2540" b="6350"/>
             <wp:wrapSquare wrapText="bothSides"/>
-            <wp:docPr id="8" name="图片 8"/>
+            <wp:docPr id="6" name="图片 6"/>
             <wp:cNvGraphicFramePr>
               <a:graphicFrameLocks xmlns:a="http://schemas.openxmlformats.org/drawingml/2006/main" noChangeAspect="1"/>
             </wp:cNvGraphicFramePr>
@@ -2095,7 +2102,7 @@
                   <pic:spPr>
                     <a:xfrm>
                       <a:off x="0" y="0"/>
-                      <a:ext cx="5274310" cy="1242695"/>
+                      <a:ext cx="5274310" cy="1346200"/>
                     </a:xfrm>
                     <a:prstGeom prst="rect">
                       <a:avLst/>
@@ -2144,6 +2151,7 @@
         </w:numPr>
         <w:shd w:val="clear" w:color="auto" w:fill="FFFFFF"/>
         <w:spacing w:before="150" w:beforeAutospacing="0" w:after="150" w:afterAutospacing="0"/>
+        <w:jc w:val="both"/>
         <w:rPr>
           <w:rFonts w:ascii="Arial" w:hAnsi="Arial" w:cs="Arial"/>
           <w:b w:val="0"/>
@@ -2161,6 +2169,7 @@
         </w:numPr>
         <w:shd w:val="clear" w:color="auto" w:fill="FFFFFF"/>
         <w:spacing w:before="150" w:beforeAutospacing="0" w:after="150" w:afterAutospacing="0"/>
+        <w:jc w:val="both"/>
         <w:rPr>
           <w:rFonts w:ascii="Arial" w:hAnsi="Arial" w:cs="Arial"/>
           <w:b w:val="0"/>
@@ -2247,18 +2256,20 @@
         <w:shd w:val="clear" w:color="auto" w:fill="FFFFFF"/>
         <w:spacing w:before="150" w:beforeAutospacing="0" w:after="150" w:afterAutospacing="0"/>
         <w:ind w:left="420" w:firstLine="420"/>
-        <w:rPr>
-          <w:rFonts w:ascii="Arial" w:hAnsi="Arial" w:cs="Arial"/>
-          <w:b w:val="0"/>
-          <w:bCs w:val="0"/>
-          <w:color w:val="000000"/>
-        </w:rPr>
-      </w:pPr>
-      <w:r>
-        <w:rPr>
-          <w:rFonts w:ascii="Arial" w:hAnsi="Arial" w:cs="Arial"/>
-          <w:b w:val="0"/>
-          <w:bCs w:val="0"/>
+        <w:jc w:val="both"/>
+        <w:rPr>
+          <w:rFonts w:ascii="Arial" w:hAnsi="Arial" w:cs="Arial"/>
+          <w:b w:val="0"/>
+          <w:bCs w:val="0"/>
+          <w:color w:val="000000"/>
+        </w:rPr>
+      </w:pPr>
+      <w:r>
+        <w:rPr>
+          <w:rFonts w:ascii="Arial" w:hAnsi="Arial" w:cs="Arial"/>
+          <w:b w:val="0"/>
+          <w:bCs w:val="0"/>
+          <w:noProof/>
           <w:color w:val="000000"/>
         </w:rPr>
         <w:drawing>
@@ -2347,6 +2358,7 @@
         <w:shd w:val="clear" w:color="auto" w:fill="FFFFFF"/>
         <w:spacing w:before="150" w:beforeAutospacing="0" w:after="150" w:afterAutospacing="0"/>
         <w:ind w:left="840"/>
+        <w:jc w:val="both"/>
         <w:rPr>
           <w:noProof/>
         </w:rPr>
@@ -2356,19 +2368,20 @@
           <w:rFonts w:ascii="Arial" w:hAnsi="Arial" w:cs="Arial"/>
           <w:b w:val="0"/>
           <w:bCs w:val="0"/>
+          <w:noProof/>
           <w:color w:val="000000"/>
         </w:rPr>
         <w:drawing>
-          <wp:anchor distT="0" distB="0" distL="114300" distR="114300" simplePos="0" relativeHeight="251667456" behindDoc="0" locked="0" layoutInCell="1" allowOverlap="1" wp14:anchorId="76C245CA" wp14:editId="4EBC4441">
+          <wp:anchor distT="0" distB="0" distL="114300" distR="114300" simplePos="0" relativeHeight="251667456" behindDoc="0" locked="0" layoutInCell="1" allowOverlap="1" wp14:anchorId="76C245CA" wp14:editId="3CFF4A8B">
             <wp:simplePos x="0" y="0"/>
             <wp:positionH relativeFrom="margin">
-              <wp:align>right</wp:align>
+              <wp:posOffset>0</wp:posOffset>
             </wp:positionH>
             <wp:positionV relativeFrom="paragraph">
-              <wp:posOffset>1207346</wp:posOffset>
+              <wp:posOffset>1260475</wp:posOffset>
             </wp:positionV>
-            <wp:extent cx="5274310" cy="1195705"/>
-            <wp:effectExtent l="0" t="0" r="2540" b="4445"/>
+            <wp:extent cx="5274310" cy="1089025"/>
+            <wp:effectExtent l="0" t="0" r="2540" b="0"/>
             <wp:wrapSquare wrapText="bothSides"/>
             <wp:docPr id="13" name="图片 13"/>
             <wp:cNvGraphicFramePr>
@@ -2378,7 +2391,7 @@
               <a:graphicData uri="http://schemas.openxmlformats.org/drawingml/2006/picture">
                 <pic:pic xmlns:pic="http://schemas.openxmlformats.org/drawingml/2006/picture">
                   <pic:nvPicPr>
-                    <pic:cNvPr id="1" name=""/>
+                    <pic:cNvPr id="13" name="图片 13"/>
                     <pic:cNvPicPr/>
                   </pic:nvPicPr>
                   <pic:blipFill>
@@ -2396,7 +2409,7 @@
                   <pic:spPr>
                     <a:xfrm>
                       <a:off x="0" y="0"/>
-                      <a:ext cx="5274310" cy="1195705"/>
+                      <a:ext cx="5274310" cy="1089025"/>
                     </a:xfrm>
                     <a:prstGeom prst="rect">
                       <a:avLst/>
@@ -2405,6 +2418,9 @@
                 </pic:pic>
               </a:graphicData>
             </a:graphic>
+            <wp14:sizeRelV relativeFrom="margin">
+              <wp14:pctHeight>0</wp14:pctHeight>
+            </wp14:sizeRelV>
           </wp:anchor>
         </w:drawing>
       </w:r>
@@ -2458,7 +2474,206 @@
         <w:pStyle w:val="4"/>
         <w:shd w:val="clear" w:color="auto" w:fill="FFFFFF"/>
         <w:spacing w:before="150" w:beforeAutospacing="0" w:after="150" w:afterAutospacing="0"/>
-        <w:ind w:left="840"/>
+        <w:jc w:val="both"/>
+        <w:rPr>
+          <w:rFonts w:ascii="Arial" w:hAnsi="Arial" w:cs="Arial"/>
+          <w:b w:val="0"/>
+          <w:bCs w:val="0"/>
+          <w:color w:val="000000"/>
+        </w:rPr>
+      </w:pPr>
+      <w:r>
+        <w:rPr>
+          <w:rFonts w:ascii="Arial" w:hAnsi="Arial" w:cs="Arial" w:hint="eastAsia"/>
+          <w:b w:val="0"/>
+          <w:bCs w:val="0"/>
+          <w:color w:val="000000"/>
+        </w:rPr>
+        <w:t>T</w:t>
+      </w:r>
+      <w:r>
+        <w:rPr>
+          <w:rFonts w:ascii="Arial" w:hAnsi="Arial" w:cs="Arial"/>
+          <w:b w:val="0"/>
+          <w:bCs w:val="0"/>
+          <w:color w:val="000000"/>
+        </w:rPr>
+        <w:t xml:space="preserve">he path from my machine to </w:t>
+      </w:r>
+      <w:r>
+        <w:rPr>
+          <w:rFonts w:ascii="Arial" w:hAnsi="Arial" w:cs="Arial"/>
+          <w:b w:val="0"/>
+          <w:bCs w:val="0"/>
+          <w:color w:val="000000"/>
+        </w:rPr>
+        <w:t>speedtest.com.sg</w:t>
+      </w:r>
+      <w:r>
+        <w:rPr>
+          <w:rFonts w:ascii="Arial" w:hAnsi="Arial" w:cs="Arial"/>
+          <w:b w:val="0"/>
+          <w:bCs w:val="0"/>
+          <w:color w:val="000000"/>
+        </w:rPr>
+        <w:t xml:space="preserve"> go through routers in </w:t>
+      </w:r>
+      <w:hyperlink r:id="rId25" w:tgtFrame="_blank" w:history="1">
+        <w:r>
+          <w:rPr>
+            <w:rStyle w:val="a6"/>
+            <w:rFonts w:ascii="Arial" w:hAnsi="Arial" w:cs="Arial"/>
+            <w:b w:val="0"/>
+            <w:bCs w:val="0"/>
+            <w:color w:val="333333"/>
+            <w:u w:val="none"/>
+            <w:shd w:val="clear" w:color="auto" w:fill="FFFFFF"/>
+          </w:rPr>
+          <w:t>Singapore</w:t>
+        </w:r>
+      </w:hyperlink>
+      <w:r>
+        <w:rPr>
+          <w:rFonts w:ascii="Arial" w:hAnsi="Arial" w:cs="Arial"/>
+          <w:b w:val="0"/>
+          <w:bCs w:val="0"/>
+        </w:rPr>
+        <w:t xml:space="preserve"> (103.16.102.67). However, the path from </w:t>
+      </w:r>
+      <w:r>
+        <w:rPr>
+          <w:rFonts w:ascii="Arial" w:hAnsi="Arial" w:cs="Arial"/>
+          <w:b w:val="0"/>
+          <w:bCs w:val="0"/>
+          <w:color w:val="000000"/>
+        </w:rPr>
+        <w:t>speedtest.com.sg</w:t>
+      </w:r>
+      <w:r>
+        <w:rPr>
+          <w:rFonts w:ascii="Arial" w:hAnsi="Arial" w:cs="Arial"/>
+          <w:b w:val="0"/>
+          <w:bCs w:val="0"/>
+          <w:color w:val="000000"/>
+        </w:rPr>
+        <w:t xml:space="preserve"> to my machine go through LA (</w:t>
+      </w:r>
+      <w:r>
+        <w:rPr>
+          <w:rFonts w:ascii="Arial" w:hAnsi="Arial" w:cs="Arial"/>
+          <w:b w:val="0"/>
+          <w:bCs w:val="0"/>
+          <w:color w:val="000000"/>
+        </w:rPr>
+        <w:t>203.208.171.117</w:t>
+      </w:r>
+      <w:r>
+        <w:rPr>
+          <w:rFonts w:ascii="Arial" w:hAnsi="Arial" w:cs="Arial"/>
+          <w:b w:val="0"/>
+          <w:bCs w:val="0"/>
+          <w:color w:val="000000"/>
+        </w:rPr>
+        <w:t>).</w:t>
+      </w:r>
+    </w:p>
+    <w:p>
+      <w:pPr>
+        <w:pStyle w:val="4"/>
+        <w:shd w:val="clear" w:color="auto" w:fill="FFFFFF"/>
+        <w:spacing w:before="150" w:beforeAutospacing="0" w:after="150" w:afterAutospacing="0"/>
+        <w:jc w:val="both"/>
+        <w:rPr>
+          <w:rFonts w:ascii="Arial" w:hAnsi="Arial" w:cs="Arial"/>
+          <w:b w:val="0"/>
+          <w:bCs w:val="0"/>
+          <w:color w:val="000000"/>
+        </w:rPr>
+      </w:pPr>
+    </w:p>
+    <w:p>
+      <w:pPr>
+        <w:pStyle w:val="4"/>
+        <w:shd w:val="clear" w:color="auto" w:fill="FFFFFF"/>
+        <w:spacing w:before="150" w:beforeAutospacing="0" w:after="150" w:afterAutospacing="0"/>
+        <w:jc w:val="both"/>
+        <w:rPr>
+          <w:rFonts w:ascii="Arial" w:hAnsi="Arial" w:cs="Arial" w:hint="eastAsia"/>
+          <w:b w:val="0"/>
+          <w:bCs w:val="0"/>
+          <w:color w:val="000000"/>
+        </w:rPr>
+      </w:pPr>
+      <w:r>
+        <w:rPr>
+          <w:rFonts w:ascii="Arial" w:hAnsi="Arial" w:cs="Arial"/>
+          <w:b w:val="0"/>
+          <w:bCs w:val="0"/>
+          <w:color w:val="000000"/>
+        </w:rPr>
+        <w:t>There is a same router but with different IP address, speedtest.com.sg</w:t>
+      </w:r>
+      <w:r>
+        <w:rPr>
+          <w:rFonts w:ascii="Arial" w:hAnsi="Arial" w:cs="Arial"/>
+          <w:b w:val="0"/>
+          <w:bCs w:val="0"/>
+          <w:color w:val="000000"/>
+        </w:rPr>
+        <w:t xml:space="preserve"> to my machine: 138.44.5.1, my machine to </w:t>
+      </w:r>
+      <w:r>
+        <w:rPr>
+          <w:rFonts w:ascii="Arial" w:hAnsi="Arial" w:cs="Arial"/>
+          <w:b w:val="0"/>
+          <w:bCs w:val="0"/>
+          <w:color w:val="000000"/>
+        </w:rPr>
+        <w:t>speedtest.com.sg</w:t>
+      </w:r>
+      <w:r>
+        <w:rPr>
+          <w:rFonts w:ascii="Arial" w:hAnsi="Arial" w:cs="Arial"/>
+          <w:b w:val="0"/>
+          <w:bCs w:val="0"/>
+          <w:color w:val="000000"/>
+        </w:rPr>
+        <w:t>: 138.44.5.0</w:t>
+      </w:r>
+      <w:r>
+        <w:rPr>
+          <w:rFonts w:ascii="Arial" w:hAnsi="Arial" w:cs="Arial"/>
+          <w:b w:val="0"/>
+          <w:bCs w:val="0"/>
+          <w:color w:val="000000"/>
+        </w:rPr>
+        <w:t xml:space="preserve"> </w:t>
+      </w:r>
+      <w:r>
+        <w:rPr>
+          <w:rFonts w:ascii="Arial" w:hAnsi="Arial" w:cs="Arial"/>
+          <w:b w:val="0"/>
+          <w:bCs w:val="0"/>
+          <w:color w:val="000000"/>
+        </w:rPr>
+        <w:t>both IP address belongs to the same route but have been allocated to a different interface</w:t>
+      </w:r>
+      <w:r>
+        <w:rPr>
+          <w:rFonts w:ascii="Arial" w:hAnsi="Arial" w:cs="Arial"/>
+          <w:b w:val="0"/>
+          <w:bCs w:val="0"/>
+          <w:color w:val="000000"/>
+        </w:rPr>
+        <w:t>.</w:t>
+      </w:r>
+    </w:p>
+    <w:p>
+      <w:pPr>
+        <w:pStyle w:val="4"/>
+        <w:shd w:val="clear" w:color="auto" w:fill="FFFFFF"/>
+        <w:spacing w:before="150" w:beforeAutospacing="0" w:after="150" w:afterAutospacing="0"/>
+        <w:jc w:val="both"/>
         <w:rPr>
           <w:rFonts w:ascii="Arial" w:hAnsi="Arial" w:cs="Arial" w:hint="eastAsia"/>
           <w:b w:val="0"/>
@@ -2476,6 +2691,7 @@
         </w:numPr>
         <w:shd w:val="clear" w:color="auto" w:fill="FFFFFF"/>
         <w:spacing w:before="150" w:beforeAutospacing="0" w:after="150" w:afterAutospacing="0"/>
+        <w:jc w:val="both"/>
         <w:rPr>
           <w:rFonts w:ascii="Arial" w:hAnsi="Arial" w:cs="Arial"/>
           <w:b w:val="0"/>
@@ -2515,18 +2731,9 @@
           <w:bCs w:val="0"/>
           <w:color w:val="000000"/>
         </w:rPr>
-        <w:t>, the IP address of</w:t>
-      </w:r>
-      <w:r>
-        <w:rPr>
-          <w:rFonts w:ascii="Arial" w:hAnsi="Arial" w:cs="Arial"/>
-          <w:b w:val="0"/>
-          <w:bCs w:val="0"/>
-          <w:color w:val="000000"/>
-        </w:rPr>
-        <w:t xml:space="preserve"> </w:t>
-      </w:r>
-      <w:hyperlink r:id="rId25" w:history="1">
+        <w:t xml:space="preserve">, the IP address of </w:t>
+      </w:r>
+      <w:hyperlink r:id="rId26" w:history="1">
         <w:r>
           <w:rPr>
             <w:rStyle w:val="a6"/>
@@ -2544,25 +2751,7 @@
           <w:bCs w:val="0"/>
           <w:color w:val="000000"/>
         </w:rPr>
-        <w:t xml:space="preserve"> </w:t>
-      </w:r>
-      <w:r>
-        <w:rPr>
-          <w:rFonts w:ascii="Arial" w:hAnsi="Arial" w:cs="Arial"/>
-          <w:b w:val="0"/>
-          <w:bCs w:val="0"/>
-          <w:color w:val="000000"/>
-        </w:rPr>
-        <w:t xml:space="preserve">is </w:t>
-      </w:r>
-      <w:r>
-        <w:rPr>
-          <w:rFonts w:ascii="Arial" w:hAnsi="Arial" w:cs="Arial"/>
-          <w:b w:val="0"/>
-          <w:bCs w:val="0"/>
-          <w:color w:val="000000"/>
-        </w:rPr>
-        <w:t>203.50.5.178</w:t>
+        <w:t xml:space="preserve"> is 203.50.5.178</w:t>
       </w:r>
     </w:p>
     <w:p>
@@ -2571,18 +2760,20 @@
         <w:shd w:val="clear" w:color="auto" w:fill="FFFFFF"/>
         <w:spacing w:before="150" w:beforeAutospacing="0" w:after="150" w:afterAutospacing="0"/>
         <w:ind w:left="420" w:firstLine="420"/>
-        <w:rPr>
-          <w:rFonts w:ascii="Arial" w:hAnsi="Arial" w:cs="Arial"/>
-          <w:b w:val="0"/>
-          <w:bCs w:val="0"/>
-          <w:color w:val="000000"/>
-        </w:rPr>
-      </w:pPr>
-      <w:r>
-        <w:rPr>
-          <w:rFonts w:ascii="Arial" w:hAnsi="Arial" w:cs="Arial"/>
-          <w:b w:val="0"/>
-          <w:bCs w:val="0"/>
+        <w:jc w:val="both"/>
+        <w:rPr>
+          <w:rFonts w:ascii="Arial" w:hAnsi="Arial" w:cs="Arial"/>
+          <w:b w:val="0"/>
+          <w:bCs w:val="0"/>
+          <w:color w:val="000000"/>
+        </w:rPr>
+      </w:pPr>
+      <w:r>
+        <w:rPr>
+          <w:rFonts w:ascii="Arial" w:hAnsi="Arial" w:cs="Arial"/>
+          <w:b w:val="0"/>
+          <w:bCs w:val="0"/>
+          <w:noProof/>
           <w:color w:val="000000"/>
         </w:rPr>
         <w:drawing>
@@ -2609,7 +2800,7 @@
                     <pic:cNvPicPr/>
                   </pic:nvPicPr>
                   <pic:blipFill>
-                    <a:blip r:embed="rId26">
+                    <a:blip r:embed="rId27">
                       <a:extLst>
                         <a:ext uri="{28A0092B-C50C-407E-A947-70E740481C1C}">
                           <a14:useLocalDpi xmlns:a14="http://schemas.microsoft.com/office/drawing/2010/main" val="0"/>
@@ -2656,7 +2847,7 @@
         </w:rPr>
         <w:t xml:space="preserve">raceroute from my machine to </w:t>
       </w:r>
-      <w:hyperlink r:id="rId27" w:history="1">
+      <w:hyperlink r:id="rId28" w:history="1">
         <w:r>
           <w:rPr>
             <w:rStyle w:val="a6"/>
@@ -2689,20 +2880,23 @@
         <w:shd w:val="clear" w:color="auto" w:fill="FFFFFF"/>
         <w:spacing w:before="150" w:beforeAutospacing="0" w:after="150" w:afterAutospacing="0"/>
         <w:ind w:left="840"/>
-        <w:rPr>
-          <w:rFonts w:ascii="Arial" w:hAnsi="Arial" w:cs="Arial" w:hint="eastAsia"/>
-          <w:b w:val="0"/>
-          <w:bCs w:val="0"/>
-          <w:color w:val="000000"/>
-        </w:rPr>
-      </w:pPr>
-      <w:r>
-        <w:rPr>
-          <w:rFonts w:ascii="Arial" w:hAnsi="Arial" w:cs="Arial"/>
-          <w:b w:val="0"/>
-          <w:bCs w:val="0"/>
-          <w:color w:val="000000"/>
-        </w:rPr>
+        <w:jc w:val="both"/>
+        <w:rPr>
+          <w:rFonts w:ascii="Arial" w:hAnsi="Arial" w:cs="Arial"/>
+          <w:b w:val="0"/>
+          <w:bCs w:val="0"/>
+          <w:color w:val="000000"/>
+        </w:rPr>
+      </w:pPr>
+      <w:r>
+        <w:rPr>
+          <w:rFonts w:ascii="Arial" w:hAnsi="Arial" w:cs="Arial"/>
+          <w:b w:val="0"/>
+          <w:bCs w:val="0"/>
+          <w:noProof/>
+          <w:color w:val="000000"/>
+        </w:rPr>
+        <w:lastRenderedPageBreak/>
         <w:drawing>
           <wp:anchor distT="0" distB="0" distL="114300" distR="114300" simplePos="0" relativeHeight="251666432" behindDoc="0" locked="0" layoutInCell="1" allowOverlap="1" wp14:anchorId="07374D67" wp14:editId="39F7F206">
             <wp:simplePos x="0" y="0"/>
@@ -2727,7 +2921,7 @@
                     <pic:cNvPicPr/>
                   </pic:nvPicPr>
                   <pic:blipFill>
-                    <a:blip r:embed="rId28">
+                    <a:blip r:embed="rId29">
                       <a:extLst>
                         <a:ext uri="{28A0092B-C50C-407E-A947-70E740481C1C}">
                           <a14:useLocalDpi xmlns:a14="http://schemas.microsoft.com/office/drawing/2010/main" val="0"/>
@@ -2771,7 +2965,7 @@
         </w:rPr>
         <w:t xml:space="preserve">raceroute from </w:t>
       </w:r>
-      <w:hyperlink r:id="rId29" w:history="1">
+      <w:hyperlink r:id="rId30" w:history="1">
         <w:r>
           <w:rPr>
             <w:rStyle w:val="a6"/>
@@ -2797,22 +2991,185 @@
         <w:pStyle w:val="4"/>
         <w:shd w:val="clear" w:color="auto" w:fill="FFFFFF"/>
         <w:spacing w:before="150" w:beforeAutospacing="0" w:after="150" w:afterAutospacing="0"/>
-        <w:ind w:left="840"/>
-        <w:rPr>
-          <w:rFonts w:ascii="Arial" w:hAnsi="Arial" w:cs="Arial"/>
-          <w:b w:val="0"/>
-          <w:bCs w:val="0"/>
-          <w:color w:val="000000"/>
-        </w:rPr>
-      </w:pPr>
+        <w:jc w:val="both"/>
+        <w:rPr>
+          <w:rFonts w:ascii="Arial" w:hAnsi="Arial" w:cs="Arial" w:hint="eastAsia"/>
+          <w:b w:val="0"/>
+          <w:bCs w:val="0"/>
+          <w:color w:val="000000"/>
+        </w:rPr>
+      </w:pPr>
+      <w:r>
+        <w:rPr>
+          <w:rFonts w:ascii="Arial" w:hAnsi="Arial" w:cs="Arial"/>
+          <w:b w:val="0"/>
+          <w:bCs w:val="0"/>
+          <w:color w:val="000000"/>
+        </w:rPr>
+        <w:t>It is</w:t>
+      </w:r>
+      <w:r>
+        <w:rPr>
+          <w:rFonts w:ascii="Arial" w:hAnsi="Arial" w:cs="Arial"/>
+          <w:b w:val="0"/>
+          <w:bCs w:val="0"/>
+          <w:color w:val="000000"/>
+        </w:rPr>
+        <w:t xml:space="preserve"> </w:t>
+      </w:r>
+      <w:r>
+        <w:rPr>
+          <w:rFonts w:ascii="Arial" w:hAnsi="Arial" w:cs="Arial"/>
+          <w:b w:val="0"/>
+          <w:bCs w:val="0"/>
+          <w:color w:val="000000"/>
+        </w:rPr>
+        <w:t>obvious</w:t>
+      </w:r>
+      <w:r>
+        <w:rPr>
+          <w:rFonts w:ascii="Arial" w:hAnsi="Arial" w:cs="Arial"/>
+          <w:b w:val="0"/>
+          <w:bCs w:val="0"/>
+          <w:color w:val="000000"/>
+        </w:rPr>
+        <w:t xml:space="preserve"> that routers on the internet do not need to be symmetric</w:t>
+      </w:r>
+      <w:r>
+        <w:rPr>
+          <w:rFonts w:ascii="Arial" w:hAnsi="Arial" w:cs="Arial"/>
+          <w:b w:val="0"/>
+          <w:bCs w:val="0"/>
+          <w:color w:val="000000"/>
+        </w:rPr>
+        <w:t xml:space="preserve">. This is helpful for a better load </w:t>
+      </w:r>
+      <w:r>
+        <w:rPr>
+          <w:rFonts w:ascii="Arial" w:hAnsi="Arial" w:cs="Arial"/>
+          <w:b w:val="0"/>
+          <w:bCs w:val="0"/>
+          <w:color w:val="000000"/>
+        </w:rPr>
+        <w:t>balance,</w:t>
+      </w:r>
+      <w:r>
+        <w:rPr>
+          <w:rFonts w:ascii="Arial" w:hAnsi="Arial" w:cs="Arial"/>
+          <w:b w:val="0"/>
+          <w:bCs w:val="0"/>
+          <w:color w:val="000000"/>
+        </w:rPr>
+        <w:t xml:space="preserve"> </w:t>
+      </w:r>
+      <w:r>
+        <w:rPr>
+          <w:rFonts w:ascii="Arial" w:hAnsi="Arial" w:cs="Arial"/>
+          <w:b w:val="0"/>
+          <w:bCs w:val="0"/>
+          <w:color w:val="000000"/>
+        </w:rPr>
+        <w:t xml:space="preserve">so </w:t>
+      </w:r>
+      <w:r>
+        <w:rPr>
+          <w:rFonts w:ascii="Arial" w:hAnsi="Arial" w:cs="Arial"/>
+          <w:b w:val="0"/>
+          <w:bCs w:val="0"/>
+          <w:color w:val="000000"/>
+        </w:rPr>
+        <w:t>entity would like to have separate routers to handle ingoing and outgoing connections.</w:t>
+      </w:r>
+      <w:r>
+        <w:rPr>
+          <w:rFonts w:ascii="Arial" w:hAnsi="Arial" w:cs="Arial"/>
+          <w:b w:val="0"/>
+          <w:bCs w:val="0"/>
+          <w:color w:val="000000"/>
+        </w:rPr>
+        <w:t xml:space="preserve"> However, even forward, and reverse path cross the same router, it is possible that different IP address are observed, we observe different IP address in the two paths (Telstra to my machine: </w:t>
+      </w:r>
+      <w:r>
+        <w:rPr>
+          <w:rFonts w:ascii="Arial" w:hAnsi="Arial" w:cs="Arial"/>
+          <w:b w:val="0"/>
+          <w:bCs w:val="0"/>
+          <w:color w:val="000000"/>
+        </w:rPr>
+        <w:t xml:space="preserve">113.197.15.13, my machine to Telstra: 113.197.15.12). </w:t>
+      </w:r>
+      <w:r>
+        <w:rPr>
+          <w:rFonts w:ascii="Arial" w:hAnsi="Arial" w:cs="Arial"/>
+          <w:b w:val="0"/>
+          <w:bCs w:val="0"/>
+          <w:color w:val="000000"/>
+        </w:rPr>
+        <w:t>The traceroute output are the names of the router interfaces, but not the name of routers. Thus</w:t>
+      </w:r>
+      <w:r>
+        <w:rPr>
+          <w:rFonts w:ascii="Arial" w:hAnsi="Arial" w:cs="Arial" w:hint="eastAsia"/>
+          <w:b w:val="0"/>
+          <w:bCs w:val="0"/>
+          <w:color w:val="000000"/>
+        </w:rPr>
+        <w:t>,</w:t>
+      </w:r>
+      <w:r>
+        <w:rPr>
+          <w:rFonts w:ascii="Arial" w:hAnsi="Arial" w:cs="Arial"/>
+          <w:b w:val="0"/>
+          <w:bCs w:val="0"/>
+          <w:color w:val="000000"/>
+        </w:rPr>
+        <w:t xml:space="preserve"> both IP address belongs to the same route but have been allocated to a different interface. For example, </w:t>
+      </w:r>
+      <w:r>
+        <w:rPr>
+          <w:rFonts w:ascii="Arial" w:hAnsi="Arial" w:cs="Arial"/>
+          <w:b w:val="0"/>
+          <w:bCs w:val="0"/>
+          <w:color w:val="000000"/>
+        </w:rPr>
+        <w:t xml:space="preserve">Telstra to my machine: </w:t>
+      </w:r>
+      <w:r>
+        <w:rPr>
+          <w:rFonts w:ascii="Arial" w:hAnsi="Arial" w:cs="Arial"/>
+          <w:b w:val="0"/>
+          <w:bCs w:val="0"/>
+          <w:color w:val="000000"/>
+        </w:rPr>
+        <w:t>138.44.5.1</w:t>
+      </w:r>
+      <w:r>
+        <w:rPr>
+          <w:rFonts w:ascii="Arial" w:hAnsi="Arial" w:cs="Arial"/>
+          <w:b w:val="0"/>
+          <w:bCs w:val="0"/>
+          <w:color w:val="000000"/>
+        </w:rPr>
+        <w:t>, my machine to Telstra: 138.44.5.</w:t>
+      </w:r>
+      <w:r>
+        <w:rPr>
+          <w:rFonts w:ascii="Arial" w:hAnsi="Arial" w:cs="Arial"/>
+          <w:b w:val="0"/>
+          <w:bCs w:val="0"/>
+          <w:color w:val="000000"/>
+        </w:rPr>
+        <w:t xml:space="preserve">0. </w:t>
+      </w:r>
     </w:p>
     <w:p>
       <w:pPr>
         <w:pStyle w:val="4"/>
         <w:shd w:val="clear" w:color="auto" w:fill="FFFFFF"/>
         <w:spacing w:before="150" w:beforeAutospacing="0" w:after="150" w:afterAutospacing="0"/>
-        <w:rPr>
-          <w:rFonts w:ascii="Arial" w:hAnsi="Arial" w:cs="Arial" w:hint="eastAsia"/>
+        <w:jc w:val="both"/>
+        <w:rPr>
+          <w:rFonts w:ascii="Arial" w:hAnsi="Arial" w:cs="Arial"/>
           <w:color w:val="000000"/>
         </w:rPr>
       </w:pPr>
@@ -2822,6 +3179,7 @@
         <w:pStyle w:val="4"/>
         <w:shd w:val="clear" w:color="auto" w:fill="FFFFFF"/>
         <w:spacing w:before="150" w:beforeAutospacing="0" w:after="150" w:afterAutospacing="0"/>
+        <w:jc w:val="both"/>
         <w:rPr>
           <w:rFonts w:ascii="Arial" w:hAnsi="Arial" w:cs="Arial"/>
           <w:color w:val="000000"/>
@@ -2840,8 +3198,1403 @@
         <w:pStyle w:val="4"/>
         <w:shd w:val="clear" w:color="auto" w:fill="FFFFFF"/>
         <w:spacing w:before="150" w:beforeAutospacing="0" w:after="150" w:afterAutospacing="0"/>
-        <w:rPr>
-          <w:rFonts w:ascii="Arial" w:hAnsi="Arial" w:cs="Arial"/>
+        <w:jc w:val="both"/>
+        <w:rPr>
+          <w:rFonts w:ascii="Arial" w:hAnsi="Arial" w:cs="Arial"/>
+          <w:b w:val="0"/>
+          <w:bCs w:val="0"/>
+          <w:color w:val="000000"/>
+        </w:rPr>
+      </w:pPr>
+      <w:r>
+        <w:rPr>
+          <w:rFonts w:ascii="Arial" w:hAnsi="Arial" w:cs="Arial" w:hint="eastAsia"/>
+          <w:b w:val="0"/>
+          <w:bCs w:val="0"/>
+          <w:color w:val="000000"/>
+        </w:rPr>
+        <w:t>1.</w:t>
+      </w:r>
+      <w:r>
+        <w:rPr>
+          <w:rFonts w:ascii="Arial" w:hAnsi="Arial" w:cs="Arial"/>
+          <w:b w:val="0"/>
+          <w:bCs w:val="0"/>
+          <w:color w:val="000000"/>
+        </w:rPr>
+        <w:t xml:space="preserve"> </w:t>
+      </w:r>
+      <w:r>
+        <w:rPr>
+          <w:rFonts w:ascii="Arial" w:hAnsi="Arial" w:cs="Arial" w:hint="eastAsia"/>
+          <w:b w:val="0"/>
+          <w:bCs w:val="0"/>
+          <w:color w:val="000000"/>
+        </w:rPr>
+        <w:t>P</w:t>
+      </w:r>
+      <w:r>
+        <w:rPr>
+          <w:rFonts w:ascii="Arial" w:hAnsi="Arial" w:cs="Arial"/>
+          <w:b w:val="0"/>
+          <w:bCs w:val="0"/>
+          <w:color w:val="000000"/>
+        </w:rPr>
+        <w:t>hysical distance from UNSW to each location:</w:t>
+      </w:r>
+    </w:p>
+    <w:p>
+      <w:pPr>
+        <w:pStyle w:val="4"/>
+        <w:shd w:val="clear" w:color="auto" w:fill="FFFFFF"/>
+        <w:tabs>
+          <w:tab w:val="left" w:pos="6411"/>
+        </w:tabs>
+        <w:spacing w:before="150" w:beforeAutospacing="0" w:after="150" w:afterAutospacing="0"/>
+        <w:jc w:val="both"/>
+        <w:rPr>
+          <w:rFonts w:ascii="Arial" w:hAnsi="Arial" w:cs="Arial"/>
+          <w:b w:val="0"/>
+          <w:bCs w:val="0"/>
+          <w:color w:val="000000"/>
+        </w:rPr>
+      </w:pPr>
+      <w:r>
+        <w:rPr>
+          <w:rFonts w:ascii="Arial" w:hAnsi="Arial" w:cs="Arial" w:hint="eastAsia"/>
+          <w:b w:val="0"/>
+          <w:bCs w:val="0"/>
+          <w:color w:val="000000"/>
+        </w:rPr>
+        <w:t>B</w:t>
+      </w:r>
+      <w:r>
+        <w:rPr>
+          <w:rFonts w:ascii="Arial" w:hAnsi="Arial" w:cs="Arial"/>
+          <w:b w:val="0"/>
+          <w:bCs w:val="0"/>
+          <w:color w:val="000000"/>
+        </w:rPr>
+        <w:t>risbane: 7</w:t>
+      </w:r>
+      <w:r>
+        <w:rPr>
+          <w:rFonts w:ascii="Arial" w:hAnsi="Arial" w:cs="Arial"/>
+          <w:b w:val="0"/>
+          <w:bCs w:val="0"/>
+          <w:color w:val="000000"/>
+        </w:rPr>
+        <w:t>37</w:t>
+      </w:r>
+      <w:r>
+        <w:rPr>
+          <w:rFonts w:ascii="Arial" w:hAnsi="Arial" w:cs="Arial"/>
+          <w:b w:val="0"/>
+          <w:bCs w:val="0"/>
+          <w:color w:val="000000"/>
+        </w:rPr>
+        <w:t>km</w:t>
+      </w:r>
+      <w:r>
+        <w:rPr>
+          <w:rFonts w:ascii="Arial" w:hAnsi="Arial" w:cs="Arial"/>
+          <w:b w:val="0"/>
+          <w:bCs w:val="0"/>
+          <w:color w:val="000000"/>
+        </w:rPr>
+        <w:t>,</w:t>
+      </w:r>
+      <w:r>
+        <w:rPr>
+          <w:rFonts w:ascii="Arial" w:hAnsi="Arial" w:cs="Arial"/>
+          <w:b w:val="0"/>
+          <w:bCs w:val="0"/>
+          <w:color w:val="000000"/>
+        </w:rPr>
+        <w:t xml:space="preserve"> Kuala Lumpur: </w:t>
+      </w:r>
+      <w:r>
+        <w:rPr>
+          <w:rFonts w:ascii="Arial" w:hAnsi="Arial" w:cs="Arial"/>
+          <w:b w:val="0"/>
+          <w:bCs w:val="0"/>
+          <w:color w:val="000000"/>
+        </w:rPr>
+        <w:t>6620km</w:t>
+      </w:r>
+      <w:r>
+        <w:rPr>
+          <w:rFonts w:ascii="Arial" w:hAnsi="Arial" w:cs="Arial"/>
+          <w:b w:val="0"/>
+          <w:bCs w:val="0"/>
+          <w:color w:val="000000"/>
+        </w:rPr>
+        <w:t xml:space="preserve">, Berlin: </w:t>
+      </w:r>
+      <w:r>
+        <w:rPr>
+          <w:rFonts w:ascii="Arial" w:hAnsi="Arial" w:cs="Arial"/>
+          <w:b w:val="0"/>
+          <w:bCs w:val="0"/>
+          <w:color w:val="000000"/>
+        </w:rPr>
+        <w:t>16100km</w:t>
+      </w:r>
+      <w:r>
+        <w:rPr>
+          <w:rFonts w:ascii="Arial" w:hAnsi="Arial" w:cs="Arial"/>
+          <w:b w:val="0"/>
+          <w:bCs w:val="0"/>
+          <w:color w:val="000000"/>
+        </w:rPr>
+        <w:tab/>
+      </w:r>
+    </w:p>
+    <w:p>
+      <w:pPr>
+        <w:pStyle w:val="4"/>
+        <w:shd w:val="clear" w:color="auto" w:fill="FFFFFF"/>
+        <w:spacing w:before="150" w:beforeAutospacing="0" w:after="150" w:afterAutospacing="0"/>
+        <w:jc w:val="both"/>
+        <w:rPr>
+          <w:rFonts w:ascii="Arial" w:hAnsi="Arial" w:cs="Arial"/>
+          <w:b w:val="0"/>
+          <w:bCs w:val="0"/>
+          <w:color w:val="000000"/>
+        </w:rPr>
+      </w:pPr>
+      <w:r>
+        <w:rPr>
+          <w:rFonts w:ascii="Arial" w:hAnsi="Arial" w:cs="Arial"/>
+          <w:b w:val="0"/>
+          <w:bCs w:val="0"/>
+          <w:color w:val="000000"/>
+        </w:rPr>
+        <w:t>Let us</w:t>
+      </w:r>
+      <w:r>
+        <w:rPr>
+          <w:rFonts w:ascii="Arial" w:hAnsi="Arial" w:cs="Arial"/>
+          <w:b w:val="0"/>
+          <w:bCs w:val="0"/>
+          <w:color w:val="000000"/>
+        </w:rPr>
+        <w:t xml:space="preserve"> assume that the packet moves at the speed of light, </w:t>
+      </w:r>
+      <m:oMath>
+        <m:r>
+          <w:rPr>
+            <w:rFonts w:ascii="Cambria Math" w:hAnsi="Cambria Math" w:cs="Arial" w:hint="eastAsia"/>
+            <w:color w:val="000000"/>
+          </w:rPr>
+          <m:t>3</m:t>
+        </m:r>
+        <m:r>
+          <w:rPr>
+            <w:rFonts w:ascii="Cambria Math" w:hAnsi="Cambria Math" w:cs="Arial"/>
+            <w:color w:val="000000"/>
+          </w:rPr>
+          <m:t>×</m:t>
+        </m:r>
+        <m:sSup>
+          <m:sSupPr>
+            <m:ctrlPr>
+              <w:rPr>
+                <w:rFonts w:ascii="Cambria Math" w:hAnsi="Cambria Math" w:cs="Arial"/>
+                <w:b w:val="0"/>
+                <w:bCs w:val="0"/>
+                <w:i/>
+                <w:color w:val="000000"/>
+              </w:rPr>
+            </m:ctrlPr>
+          </m:sSupPr>
+          <m:e>
+            <m:r>
+              <w:rPr>
+                <w:rFonts w:ascii="Cambria Math" w:hAnsi="Cambria Math" w:cs="Arial" w:hint="eastAsia"/>
+                <w:color w:val="000000"/>
+              </w:rPr>
+              <m:t>10</m:t>
+            </m:r>
+            <m:ctrlPr>
+              <w:rPr>
+                <w:rFonts w:ascii="Cambria Math" w:hAnsi="Cambria Math" w:cs="Arial" w:hint="eastAsia"/>
+                <w:b w:val="0"/>
+                <w:bCs w:val="0"/>
+                <w:i/>
+                <w:color w:val="000000"/>
+              </w:rPr>
+            </m:ctrlPr>
+          </m:e>
+          <m:sup>
+            <m:r>
+              <w:rPr>
+                <w:rFonts w:ascii="Cambria Math" w:hAnsi="Cambria Math" w:cs="Arial"/>
+                <w:color w:val="000000"/>
+              </w:rPr>
+              <m:t>8</m:t>
+            </m:r>
+          </m:sup>
+        </m:sSup>
+        <m:r>
+          <w:rPr>
+            <w:rFonts w:ascii="Cambria Math" w:hAnsi="Cambria Math" w:cs="Arial"/>
+            <w:color w:val="000000"/>
+          </w:rPr>
+          <m:t xml:space="preserve"> m/s</m:t>
+        </m:r>
+      </m:oMath>
+      <w:r>
+        <w:rPr>
+          <w:rFonts w:ascii="Arial" w:hAnsi="Arial" w:cs="Arial" w:hint="eastAsia"/>
+          <w:b w:val="0"/>
+          <w:bCs w:val="0"/>
+          <w:color w:val="000000"/>
+        </w:rPr>
+        <w:t>.</w:t>
+      </w:r>
+      <w:r>
+        <w:rPr>
+          <w:rFonts w:ascii="Arial" w:hAnsi="Arial" w:cs="Arial"/>
+          <w:b w:val="0"/>
+          <w:bCs w:val="0"/>
+          <w:color w:val="000000"/>
+        </w:rPr>
+        <w:t>The shortest possible time from UNSW to each location:</w:t>
+      </w:r>
+    </w:p>
+    <w:p>
+      <w:pPr>
+        <w:pStyle w:val="4"/>
+        <w:shd w:val="clear" w:color="auto" w:fill="FFFFFF"/>
+        <w:tabs>
+          <w:tab w:val="left" w:pos="6411"/>
+        </w:tabs>
+        <w:spacing w:before="150" w:beforeAutospacing="0" w:after="150" w:afterAutospacing="0"/>
+        <w:jc w:val="both"/>
+        <w:rPr>
+          <w:rFonts w:ascii="Arial" w:hAnsi="Arial" w:cs="Arial"/>
+          <w:b w:val="0"/>
+          <w:bCs w:val="0"/>
+          <w:color w:val="000000"/>
+        </w:rPr>
+      </w:pPr>
+      <w:r>
+        <w:rPr>
+          <w:rFonts w:ascii="Arial" w:hAnsi="Arial" w:cs="Arial" w:hint="eastAsia"/>
+          <w:b w:val="0"/>
+          <w:bCs w:val="0"/>
+          <w:color w:val="000000"/>
+        </w:rPr>
+        <w:t>B</w:t>
+      </w:r>
+      <w:r>
+        <w:rPr>
+          <w:rFonts w:ascii="Arial" w:hAnsi="Arial" w:cs="Arial"/>
+          <w:b w:val="0"/>
+          <w:bCs w:val="0"/>
+          <w:color w:val="000000"/>
+        </w:rPr>
+        <w:t xml:space="preserve">risbane: </w:t>
+      </w:r>
+      <w:r>
+        <w:rPr>
+          <w:rFonts w:ascii="Arial" w:hAnsi="Arial" w:cs="Arial"/>
+          <w:b w:val="0"/>
+          <w:bCs w:val="0"/>
+          <w:color w:val="000000"/>
+        </w:rPr>
+        <w:t>2.5ms</w:t>
+      </w:r>
+      <w:r>
+        <w:rPr>
+          <w:rFonts w:ascii="Arial" w:hAnsi="Arial" w:cs="Arial"/>
+          <w:b w:val="0"/>
+          <w:bCs w:val="0"/>
+          <w:color w:val="000000"/>
+        </w:rPr>
+        <w:t xml:space="preserve">, Kuala Lumpur: </w:t>
+      </w:r>
+      <w:r>
+        <w:rPr>
+          <w:rFonts w:ascii="Arial" w:hAnsi="Arial" w:cs="Arial"/>
+          <w:b w:val="0"/>
+          <w:bCs w:val="0"/>
+          <w:color w:val="000000"/>
+        </w:rPr>
+        <w:t>22.</w:t>
+      </w:r>
+      <w:r>
+        <w:rPr>
+          <w:rFonts w:ascii="Arial" w:hAnsi="Arial" w:cs="Arial"/>
+          <w:b w:val="0"/>
+          <w:bCs w:val="0"/>
+          <w:color w:val="000000"/>
+        </w:rPr>
+        <w:t>1</w:t>
+      </w:r>
+      <w:r>
+        <w:rPr>
+          <w:rFonts w:ascii="Arial" w:hAnsi="Arial" w:cs="Arial"/>
+          <w:b w:val="0"/>
+          <w:bCs w:val="0"/>
+          <w:color w:val="000000"/>
+        </w:rPr>
+        <w:t>ms</w:t>
+      </w:r>
+      <w:r>
+        <w:rPr>
+          <w:rFonts w:ascii="Arial" w:hAnsi="Arial" w:cs="Arial"/>
+          <w:b w:val="0"/>
+          <w:bCs w:val="0"/>
+          <w:color w:val="000000"/>
+        </w:rPr>
+        <w:t xml:space="preserve">, Berlin: </w:t>
+      </w:r>
+      <w:r>
+        <w:rPr>
+          <w:rFonts w:ascii="Arial" w:hAnsi="Arial" w:cs="Arial"/>
+          <w:b w:val="0"/>
+          <w:bCs w:val="0"/>
+          <w:color w:val="000000"/>
+        </w:rPr>
+        <w:t>53.</w:t>
+      </w:r>
+      <w:r>
+        <w:rPr>
+          <w:rFonts w:ascii="Arial" w:hAnsi="Arial" w:cs="Arial"/>
+          <w:b w:val="0"/>
+          <w:bCs w:val="0"/>
+          <w:color w:val="000000"/>
+        </w:rPr>
+        <w:t>7</w:t>
+      </w:r>
+      <w:r>
+        <w:rPr>
+          <w:rFonts w:ascii="Arial" w:hAnsi="Arial" w:cs="Arial"/>
+          <w:b w:val="0"/>
+          <w:bCs w:val="0"/>
+          <w:color w:val="000000"/>
+        </w:rPr>
+        <w:t>ms</w:t>
+      </w:r>
+      <w:r>
+        <w:rPr>
+          <w:rFonts w:ascii="Arial" w:hAnsi="Arial" w:cs="Arial"/>
+          <w:b w:val="0"/>
+          <w:bCs w:val="0"/>
+          <w:color w:val="000000"/>
+        </w:rPr>
+        <w:tab/>
+      </w:r>
+    </w:p>
+    <w:p>
+      <w:pPr>
+        <w:pStyle w:val="4"/>
+        <w:shd w:val="clear" w:color="auto" w:fill="FFFFFF"/>
+        <w:spacing w:before="150" w:beforeAutospacing="0" w:after="150" w:afterAutospacing="0"/>
+        <w:jc w:val="both"/>
+        <w:rPr>
+          <w:rFonts w:ascii="Arial" w:hAnsi="Arial" w:cs="Arial"/>
+          <w:b w:val="0"/>
+          <w:bCs w:val="0"/>
+          <w:color w:val="000000"/>
+        </w:rPr>
+      </w:pPr>
+      <w:r>
+        <w:rPr>
+          <w:rFonts w:ascii="Arial" w:hAnsi="Arial" w:cs="Arial"/>
+          <w:b w:val="0"/>
+          <w:bCs w:val="0"/>
+          <w:color w:val="000000"/>
+        </w:rPr>
+        <w:t>Minimum RTT (for 50 byte</w:t>
+      </w:r>
+      <w:r>
+        <w:rPr>
+          <w:rFonts w:ascii="Arial" w:hAnsi="Arial" w:cs="Arial"/>
+          <w:b w:val="0"/>
+          <w:bCs w:val="0"/>
+          <w:color w:val="000000"/>
+        </w:rPr>
+        <w:t>s</w:t>
+      </w:r>
+      <w:r>
+        <w:rPr>
+          <w:rFonts w:ascii="Arial" w:hAnsi="Arial" w:cs="Arial"/>
+          <w:b w:val="0"/>
+          <w:bCs w:val="0"/>
+          <w:color w:val="000000"/>
+        </w:rPr>
+        <w:t xml:space="preserve"> packets) </w:t>
+      </w:r>
+      <w:r>
+        <w:rPr>
+          <w:rFonts w:ascii="Arial" w:hAnsi="Arial" w:cs="Arial"/>
+          <w:b w:val="0"/>
+          <w:bCs w:val="0"/>
+          <w:color w:val="000000"/>
+        </w:rPr>
+        <w:t>to each location (from the corresponding *avg.txt file):</w:t>
+      </w:r>
+    </w:p>
+    <w:p>
+      <w:pPr>
+        <w:pStyle w:val="4"/>
+        <w:shd w:val="clear" w:color="auto" w:fill="FFFFFF"/>
+        <w:tabs>
+          <w:tab w:val="left" w:pos="6411"/>
+        </w:tabs>
+        <w:spacing w:before="150" w:beforeAutospacing="0" w:after="150" w:afterAutospacing="0"/>
+        <w:jc w:val="both"/>
+        <w:rPr>
+          <w:rFonts w:ascii="Arial" w:hAnsi="Arial" w:cs="Arial"/>
+          <w:b w:val="0"/>
+          <w:bCs w:val="0"/>
+          <w:color w:val="000000"/>
+        </w:rPr>
+      </w:pPr>
+      <w:r>
+        <w:rPr>
+          <w:rFonts w:ascii="Arial" w:hAnsi="Arial" w:cs="Arial" w:hint="eastAsia"/>
+          <w:b w:val="0"/>
+          <w:bCs w:val="0"/>
+          <w:color w:val="000000"/>
+        </w:rPr>
+        <w:t>B</w:t>
+      </w:r>
+      <w:r>
+        <w:rPr>
+          <w:rFonts w:ascii="Arial" w:hAnsi="Arial" w:cs="Arial"/>
+          <w:b w:val="0"/>
+          <w:bCs w:val="0"/>
+          <w:color w:val="000000"/>
+        </w:rPr>
+        <w:t xml:space="preserve">risbane: </w:t>
+      </w:r>
+      <w:r>
+        <w:rPr>
+          <w:rFonts w:ascii="Arial" w:hAnsi="Arial" w:cs="Arial"/>
+          <w:b w:val="0"/>
+          <w:bCs w:val="0"/>
+          <w:color w:val="000000"/>
+        </w:rPr>
+        <w:t>16.983</w:t>
+      </w:r>
+      <w:r>
+        <w:rPr>
+          <w:rFonts w:ascii="Arial" w:hAnsi="Arial" w:cs="Arial"/>
+          <w:b w:val="0"/>
+          <w:bCs w:val="0"/>
+          <w:color w:val="000000"/>
+        </w:rPr>
+        <w:t xml:space="preserve">ms, Kuala Lumpur: </w:t>
+      </w:r>
+      <w:r>
+        <w:rPr>
+          <w:rFonts w:ascii="Arial" w:hAnsi="Arial" w:cs="Arial"/>
+          <w:b w:val="0"/>
+          <w:bCs w:val="0"/>
+          <w:color w:val="000000"/>
+        </w:rPr>
+        <w:t>100.637</w:t>
+      </w:r>
+      <w:r>
+        <w:rPr>
+          <w:rFonts w:ascii="Arial" w:hAnsi="Arial" w:cs="Arial"/>
+          <w:b w:val="0"/>
+          <w:bCs w:val="0"/>
+          <w:color w:val="000000"/>
+        </w:rPr>
+        <w:t xml:space="preserve">ms, Berlin: </w:t>
+      </w:r>
+      <w:r>
+        <w:rPr>
+          <w:rFonts w:ascii="Arial" w:hAnsi="Arial" w:cs="Arial"/>
+          <w:b w:val="0"/>
+          <w:bCs w:val="0"/>
+          <w:color w:val="000000"/>
+        </w:rPr>
+        <w:t>281.910</w:t>
+      </w:r>
+      <w:r>
+        <w:rPr>
+          <w:rFonts w:ascii="Arial" w:hAnsi="Arial" w:cs="Arial"/>
+          <w:b w:val="0"/>
+          <w:bCs w:val="0"/>
+          <w:color w:val="000000"/>
+        </w:rPr>
+        <w:t>ms</w:t>
+      </w:r>
+      <w:r>
+        <w:rPr>
+          <w:rFonts w:ascii="Arial" w:hAnsi="Arial" w:cs="Arial"/>
+          <w:b w:val="0"/>
+          <w:bCs w:val="0"/>
+          <w:color w:val="000000"/>
+        </w:rPr>
+        <w:tab/>
+      </w:r>
+    </w:p>
+    <w:p>
+      <w:pPr>
+        <w:pStyle w:val="4"/>
+        <w:shd w:val="clear" w:color="auto" w:fill="FFFFFF"/>
+        <w:spacing w:before="150" w:beforeAutospacing="0" w:after="150" w:afterAutospacing="0"/>
+        <w:jc w:val="both"/>
+        <w:rPr>
+          <w:rFonts w:ascii="Arial" w:hAnsi="Arial" w:cs="Arial"/>
+          <w:b w:val="0"/>
+          <w:bCs w:val="0"/>
+          <w:color w:val="000000"/>
+        </w:rPr>
+      </w:pPr>
+      <w:r>
+        <w:rPr>
+          <w:rFonts w:ascii="Arial" w:hAnsi="Arial" w:cs="Arial" w:hint="eastAsia"/>
+          <w:b w:val="0"/>
+          <w:bCs w:val="0"/>
+          <w:color w:val="000000"/>
+        </w:rPr>
+        <w:t>T</w:t>
+      </w:r>
+      <w:r>
+        <w:rPr>
+          <w:rFonts w:ascii="Arial" w:hAnsi="Arial" w:cs="Arial"/>
+          <w:b w:val="0"/>
+          <w:bCs w:val="0"/>
+          <w:color w:val="000000"/>
+        </w:rPr>
+        <w:t xml:space="preserve">hus, the ratios of the minimum RTT to the minimum propagation delay </w:t>
+      </w:r>
+      <w:r>
+        <w:rPr>
+          <w:rFonts w:ascii="Arial" w:hAnsi="Arial" w:cs="Arial"/>
+          <w:b w:val="0"/>
+          <w:bCs w:val="0"/>
+          <w:color w:val="000000"/>
+        </w:rPr>
+        <w:t>for each location:</w:t>
+      </w:r>
+    </w:p>
+    <w:p>
+      <w:pPr>
+        <w:pStyle w:val="4"/>
+        <w:shd w:val="clear" w:color="auto" w:fill="FFFFFF"/>
+        <w:tabs>
+          <w:tab w:val="left" w:pos="6411"/>
+        </w:tabs>
+        <w:spacing w:before="150" w:beforeAutospacing="0" w:after="150" w:afterAutospacing="0"/>
+        <w:jc w:val="both"/>
+        <w:rPr>
+          <w:rFonts w:ascii="Arial" w:hAnsi="Arial" w:cs="Arial"/>
+          <w:b w:val="0"/>
+          <w:bCs w:val="0"/>
+          <w:color w:val="000000"/>
+        </w:rPr>
+      </w:pPr>
+      <w:r>
+        <w:rPr>
+          <w:rFonts w:ascii="Arial" w:hAnsi="Arial" w:cs="Arial" w:hint="eastAsia"/>
+          <w:b w:val="0"/>
+          <w:bCs w:val="0"/>
+          <w:color w:val="000000"/>
+        </w:rPr>
+        <w:t>B</w:t>
+      </w:r>
+      <w:r>
+        <w:rPr>
+          <w:rFonts w:ascii="Arial" w:hAnsi="Arial" w:cs="Arial"/>
+          <w:b w:val="0"/>
+          <w:bCs w:val="0"/>
+          <w:color w:val="000000"/>
+        </w:rPr>
+        <w:t xml:space="preserve">risbane: </w:t>
+      </w:r>
+      <w:r>
+        <w:rPr>
+          <w:rFonts w:ascii="Arial" w:hAnsi="Arial" w:cs="Arial"/>
+          <w:b w:val="0"/>
+          <w:bCs w:val="0"/>
+          <w:color w:val="000000"/>
+        </w:rPr>
+        <w:t>6.8</w:t>
+      </w:r>
+      <w:r>
+        <w:rPr>
+          <w:rFonts w:ascii="Arial" w:hAnsi="Arial" w:cs="Arial"/>
+          <w:b w:val="0"/>
+          <w:bCs w:val="0"/>
+          <w:color w:val="000000"/>
+        </w:rPr>
+        <w:t xml:space="preserve">, Kuala Lumpur: </w:t>
+      </w:r>
+      <w:r>
+        <w:rPr>
+          <w:rFonts w:ascii="Arial" w:hAnsi="Arial" w:cs="Arial"/>
+          <w:b w:val="0"/>
+          <w:bCs w:val="0"/>
+          <w:color w:val="000000"/>
+        </w:rPr>
+        <w:t>4.5</w:t>
+      </w:r>
+      <w:r>
+        <w:rPr>
+          <w:rFonts w:ascii="Arial" w:hAnsi="Arial" w:cs="Arial"/>
+          <w:b w:val="0"/>
+          <w:bCs w:val="0"/>
+          <w:color w:val="000000"/>
+        </w:rPr>
+        <w:t xml:space="preserve">, Berlin: </w:t>
+      </w:r>
+      <w:r>
+        <w:rPr>
+          <w:rFonts w:ascii="Arial" w:hAnsi="Arial" w:cs="Arial"/>
+          <w:b w:val="0"/>
+          <w:bCs w:val="0"/>
+          <w:color w:val="000000"/>
+        </w:rPr>
+        <w:t>5.2</w:t>
+      </w:r>
+    </w:p>
+    <w:p>
+      <w:pPr>
+        <w:pStyle w:val="4"/>
+        <w:shd w:val="clear" w:color="auto" w:fill="FFFFFF"/>
+        <w:tabs>
+          <w:tab w:val="left" w:pos="6411"/>
+        </w:tabs>
+        <w:spacing w:before="150" w:beforeAutospacing="0" w:after="150" w:afterAutospacing="0"/>
+        <w:jc w:val="both"/>
+        <w:rPr>
+          <w:rFonts w:ascii="Arial" w:hAnsi="Arial" w:cs="Arial"/>
+          <w:b w:val="0"/>
+          <w:bCs w:val="0"/>
+          <w:color w:val="000000"/>
+        </w:rPr>
+      </w:pPr>
+      <w:r>
+        <w:rPr>
+          <w:rFonts w:ascii="Arial" w:hAnsi="Arial" w:cs="Arial"/>
+          <w:b w:val="0"/>
+          <w:bCs w:val="0"/>
+          <w:color w:val="000000"/>
+        </w:rPr>
+        <w:lastRenderedPageBreak/>
+        <w:drawing>
+          <wp:anchor distT="0" distB="0" distL="114300" distR="114300" simplePos="0" relativeHeight="251668480" behindDoc="0" locked="0" layoutInCell="1" allowOverlap="1" wp14:anchorId="5ED8A658" wp14:editId="18E56A55">
+            <wp:simplePos x="0" y="0"/>
+            <wp:positionH relativeFrom="column">
+              <wp:posOffset>708660</wp:posOffset>
+            </wp:positionH>
+            <wp:positionV relativeFrom="paragraph">
+              <wp:posOffset>259080</wp:posOffset>
+            </wp:positionV>
+            <wp:extent cx="4442460" cy="3467100"/>
+            <wp:effectExtent l="0" t="0" r="0" b="0"/>
+            <wp:wrapTopAndBottom/>
+            <wp:docPr id="4" name="图片 4"/>
+            <wp:cNvGraphicFramePr>
+              <a:graphicFrameLocks xmlns:a="http://schemas.openxmlformats.org/drawingml/2006/main" noChangeAspect="1"/>
+            </wp:cNvGraphicFramePr>
+            <a:graphic xmlns:a="http://schemas.openxmlformats.org/drawingml/2006/main">
+              <a:graphicData uri="http://schemas.openxmlformats.org/drawingml/2006/picture">
+                <pic:pic xmlns:pic="http://schemas.openxmlformats.org/drawingml/2006/picture">
+                  <pic:nvPicPr>
+                    <pic:cNvPr id="1" name=""/>
+                    <pic:cNvPicPr/>
+                  </pic:nvPicPr>
+                  <pic:blipFill>
+                    <a:blip r:embed="rId31">
+                      <a:extLst>
+                        <a:ext uri="{28A0092B-C50C-407E-A947-70E740481C1C}">
+                          <a14:useLocalDpi xmlns:a14="http://schemas.microsoft.com/office/drawing/2010/main" val="0"/>
+                        </a:ext>
+                      </a:extLst>
+                    </a:blip>
+                    <a:stretch>
+                      <a:fillRect/>
+                    </a:stretch>
+                  </pic:blipFill>
+                  <pic:spPr>
+                    <a:xfrm>
+                      <a:off x="0" y="0"/>
+                      <a:ext cx="4442460" cy="3467100"/>
+                    </a:xfrm>
+                    <a:prstGeom prst="rect">
+                      <a:avLst/>
+                    </a:prstGeom>
+                  </pic:spPr>
+                </pic:pic>
+              </a:graphicData>
+            </a:graphic>
+          </wp:anchor>
+        </w:drawing>
+      </w:r>
+      <w:r>
+        <w:rPr>
+          <w:rFonts w:ascii="Arial" w:hAnsi="Arial" w:cs="Arial" w:hint="eastAsia"/>
+          <w:b w:val="0"/>
+          <w:bCs w:val="0"/>
+          <w:color w:val="000000"/>
+        </w:rPr>
+        <w:t>T</w:t>
+      </w:r>
+      <w:r>
+        <w:rPr>
+          <w:rFonts w:ascii="Arial" w:hAnsi="Arial" w:cs="Arial"/>
+          <w:b w:val="0"/>
+          <w:bCs w:val="0"/>
+          <w:color w:val="000000"/>
+        </w:rPr>
+        <w:t>he following plot show the ratio as a function of distance:</w:t>
+      </w:r>
+    </w:p>
+    <w:p>
+      <w:pPr>
+        <w:pStyle w:val="4"/>
+        <w:shd w:val="clear" w:color="auto" w:fill="FFFFFF"/>
+        <w:tabs>
+          <w:tab w:val="left" w:pos="6411"/>
+        </w:tabs>
+        <w:spacing w:before="150" w:beforeAutospacing="0" w:after="150" w:afterAutospacing="0"/>
+        <w:jc w:val="both"/>
+        <w:rPr>
+          <w:rFonts w:ascii="Arial" w:hAnsi="Arial" w:cs="Arial"/>
+          <w:b w:val="0"/>
+          <w:bCs w:val="0"/>
+          <w:color w:val="000000"/>
+          <w:shd w:val="clear" w:color="auto" w:fill="FFFFFF"/>
+        </w:rPr>
+      </w:pPr>
+      <w:r>
+        <w:rPr>
+          <w:rFonts w:ascii="Arial" w:hAnsi="Arial" w:cs="Arial"/>
+          <w:b w:val="0"/>
+          <w:bCs w:val="0"/>
+          <w:color w:val="000000"/>
+        </w:rPr>
+        <w:t xml:space="preserve">There are lots of reasons </w:t>
+      </w:r>
+      <w:r>
+        <w:rPr>
+          <w:rFonts w:ascii="Arial" w:hAnsi="Arial" w:cs="Arial"/>
+          <w:b w:val="0"/>
+          <w:bCs w:val="0"/>
+          <w:color w:val="000000"/>
+          <w:shd w:val="clear" w:color="auto" w:fill="FFFFFF"/>
+        </w:rPr>
+        <w:t>why the y-axis values are greater than 2</w:t>
+      </w:r>
+      <w:r>
+        <w:rPr>
+          <w:rFonts w:ascii="Arial" w:hAnsi="Arial" w:cs="Arial"/>
+          <w:b w:val="0"/>
+          <w:bCs w:val="0"/>
+          <w:color w:val="000000"/>
+          <w:shd w:val="clear" w:color="auto" w:fill="FFFFFF"/>
+        </w:rPr>
+        <w:t>:</w:t>
+      </w:r>
+    </w:p>
+    <w:p>
+      <w:pPr>
+        <w:pStyle w:val="4"/>
+        <w:numPr>
+          <w:ilvl w:val="0"/>
+          <w:numId w:val="6"/>
+        </w:numPr>
+        <w:shd w:val="clear" w:color="auto" w:fill="FFFFFF"/>
+        <w:tabs>
+          <w:tab w:val="left" w:pos="6411"/>
+        </w:tabs>
+        <w:spacing w:before="150" w:beforeAutospacing="0" w:after="150" w:afterAutospacing="0"/>
+        <w:jc w:val="both"/>
+        <w:rPr>
+          <w:rFonts w:ascii="Arial" w:hAnsi="Arial" w:cs="Arial"/>
+          <w:b w:val="0"/>
+          <w:bCs w:val="0"/>
+          <w:color w:val="000000"/>
+        </w:rPr>
+      </w:pPr>
+      <w:r>
+        <w:rPr>
+          <w:rFonts w:ascii="Arial" w:hAnsi="Arial" w:cs="Arial"/>
+          <w:b w:val="0"/>
+          <w:bCs w:val="0"/>
+          <w:color w:val="000000"/>
+        </w:rPr>
+        <w:t>The speed of light does not consider for the transmission delays.</w:t>
+      </w:r>
+    </w:p>
+    <w:p>
+      <w:pPr>
+        <w:pStyle w:val="4"/>
+        <w:numPr>
+          <w:ilvl w:val="0"/>
+          <w:numId w:val="6"/>
+        </w:numPr>
+        <w:shd w:val="clear" w:color="auto" w:fill="FFFFFF"/>
+        <w:tabs>
+          <w:tab w:val="left" w:pos="6411"/>
+        </w:tabs>
+        <w:spacing w:before="150" w:beforeAutospacing="0" w:after="150" w:afterAutospacing="0"/>
+        <w:jc w:val="both"/>
+        <w:rPr>
+          <w:rFonts w:ascii="Arial" w:hAnsi="Arial" w:cs="Arial"/>
+          <w:b w:val="0"/>
+          <w:bCs w:val="0"/>
+          <w:color w:val="000000"/>
+        </w:rPr>
+      </w:pPr>
+      <w:r>
+        <w:rPr>
+          <w:rFonts w:ascii="Arial" w:hAnsi="Arial" w:cs="Arial"/>
+          <w:b w:val="0"/>
+          <w:bCs w:val="0"/>
+          <w:color w:val="000000"/>
+        </w:rPr>
+        <w:t>Packets do not travel a</w:t>
+      </w:r>
+      <w:r>
+        <w:rPr>
+          <w:rFonts w:ascii="Arial" w:hAnsi="Arial" w:cs="Arial"/>
+          <w:b w:val="0"/>
+          <w:bCs w:val="0"/>
+          <w:color w:val="000000"/>
+        </w:rPr>
+        <w:t>s</w:t>
+      </w:r>
+      <w:r>
+        <w:rPr>
+          <w:rFonts w:ascii="Arial" w:hAnsi="Arial" w:cs="Arial"/>
+          <w:b w:val="0"/>
+          <w:bCs w:val="0"/>
+          <w:color w:val="000000"/>
+        </w:rPr>
+        <w:t xml:space="preserve"> the full speed of light</w:t>
+      </w:r>
+    </w:p>
+    <w:p>
+      <w:pPr>
+        <w:pStyle w:val="4"/>
+        <w:numPr>
+          <w:ilvl w:val="0"/>
+          <w:numId w:val="6"/>
+        </w:numPr>
+        <w:shd w:val="clear" w:color="auto" w:fill="FFFFFF"/>
+        <w:tabs>
+          <w:tab w:val="left" w:pos="6411"/>
+        </w:tabs>
+        <w:spacing w:before="150" w:beforeAutospacing="0" w:after="150" w:afterAutospacing="0"/>
+        <w:jc w:val="both"/>
+        <w:rPr>
+          <w:rFonts w:ascii="Arial" w:hAnsi="Arial" w:cs="Arial"/>
+          <w:b w:val="0"/>
+          <w:bCs w:val="0"/>
+          <w:color w:val="000000"/>
+        </w:rPr>
+      </w:pPr>
+      <w:r>
+        <w:rPr>
+          <w:rFonts w:ascii="Arial" w:hAnsi="Arial" w:cs="Arial"/>
+          <w:b w:val="0"/>
+          <w:bCs w:val="0"/>
+          <w:color w:val="000000"/>
+        </w:rPr>
+        <w:t>Packets may traverse low bandwidth links such that it takes considerably extra time for the full packet to transit the link.</w:t>
+      </w:r>
+    </w:p>
+    <w:p>
+      <w:pPr>
+        <w:pStyle w:val="4"/>
+        <w:shd w:val="clear" w:color="auto" w:fill="FFFFFF"/>
+        <w:tabs>
+          <w:tab w:val="left" w:pos="6411"/>
+        </w:tabs>
+        <w:spacing w:before="150" w:beforeAutospacing="0" w:after="150" w:afterAutospacing="0"/>
+        <w:jc w:val="both"/>
+        <w:rPr>
+          <w:rFonts w:ascii="Arial" w:hAnsi="Arial" w:cs="Arial" w:hint="eastAsia"/>
+          <w:b w:val="0"/>
+          <w:bCs w:val="0"/>
+          <w:color w:val="000000"/>
+        </w:rPr>
+      </w:pPr>
+      <w:r>
+        <w:rPr>
+          <w:rFonts w:ascii="Arial" w:hAnsi="Arial" w:cs="Arial"/>
+          <w:b w:val="0"/>
+          <w:bCs w:val="0"/>
+          <w:color w:val="000000"/>
+        </w:rPr>
+        <w:t xml:space="preserve">2. </w:t>
+      </w:r>
+    </w:p>
+    <w:p>
+      <w:pPr>
+        <w:pStyle w:val="4"/>
+        <w:shd w:val="clear" w:color="auto" w:fill="FFFFFF"/>
+        <w:tabs>
+          <w:tab w:val="left" w:pos="6411"/>
+        </w:tabs>
+        <w:spacing w:before="150" w:beforeAutospacing="0" w:after="150" w:afterAutospacing="0"/>
+        <w:jc w:val="both"/>
+        <w:rPr>
+          <w:rFonts w:ascii="Arial" w:hAnsi="Arial" w:cs="Arial" w:hint="eastAsia"/>
+          <w:b w:val="0"/>
+          <w:bCs w:val="0"/>
+          <w:color w:val="000000"/>
+        </w:rPr>
+      </w:pPr>
+    </w:p>
+    <w:p>
+      <w:pPr>
+        <w:pStyle w:val="4"/>
+        <w:shd w:val="clear" w:color="auto" w:fill="FFFFFF"/>
+        <w:tabs>
+          <w:tab w:val="left" w:pos="6411"/>
+        </w:tabs>
+        <w:spacing w:before="150" w:beforeAutospacing="0" w:after="150" w:afterAutospacing="0"/>
+        <w:jc w:val="both"/>
+        <w:rPr>
+          <w:rFonts w:ascii="Arial" w:hAnsi="Arial" w:cs="Arial"/>
+          <w:b w:val="0"/>
+          <w:bCs w:val="0"/>
+          <w:color w:val="000000"/>
+        </w:rPr>
+      </w:pPr>
+      <w:r>
+        <w:rPr>
+          <w:rFonts w:ascii="Arial" w:hAnsi="Arial" w:cs="Arial"/>
+          <w:b w:val="0"/>
+          <w:bCs w:val="0"/>
+        </w:rPr>
+        <w:drawing>
+          <wp:anchor distT="0" distB="0" distL="114300" distR="114300" simplePos="0" relativeHeight="251669504" behindDoc="0" locked="0" layoutInCell="1" allowOverlap="1" wp14:anchorId="6C917ACF" wp14:editId="66F76817">
+            <wp:simplePos x="0" y="0"/>
+            <wp:positionH relativeFrom="margin">
+              <wp:align>left</wp:align>
+            </wp:positionH>
+            <wp:positionV relativeFrom="paragraph">
+              <wp:posOffset>628650</wp:posOffset>
+            </wp:positionV>
+            <wp:extent cx="5274310" cy="1002665"/>
+            <wp:effectExtent l="0" t="0" r="2540" b="6985"/>
+            <wp:wrapSquare wrapText="bothSides"/>
+            <wp:docPr id="9" name="图片 9"/>
+            <wp:cNvGraphicFramePr>
+              <a:graphicFrameLocks xmlns:a="http://schemas.openxmlformats.org/drawingml/2006/main" noChangeAspect="1"/>
+            </wp:cNvGraphicFramePr>
+            <a:graphic xmlns:a="http://schemas.openxmlformats.org/drawingml/2006/main">
+              <a:graphicData uri="http://schemas.openxmlformats.org/drawingml/2006/picture">
+                <pic:pic xmlns:pic="http://schemas.openxmlformats.org/drawingml/2006/picture">
+                  <pic:nvPicPr>
+                    <pic:cNvPr id="1" name=""/>
+                    <pic:cNvPicPr/>
+                  </pic:nvPicPr>
+                  <pic:blipFill>
+                    <a:blip r:embed="rId32">
+                      <a:extLst>
+                        <a:ext uri="{28A0092B-C50C-407E-A947-70E740481C1C}">
+                          <a14:useLocalDpi xmlns:a14="http://schemas.microsoft.com/office/drawing/2010/main" val="0"/>
+                        </a:ext>
+                      </a:extLst>
+                    </a:blip>
+                    <a:stretch>
+                      <a:fillRect/>
+                    </a:stretch>
+                  </pic:blipFill>
+                  <pic:spPr>
+                    <a:xfrm>
+                      <a:off x="0" y="0"/>
+                      <a:ext cx="5274310" cy="1002665"/>
+                    </a:xfrm>
+                    <a:prstGeom prst="rect">
+                      <a:avLst/>
+                    </a:prstGeom>
+                  </pic:spPr>
+                </pic:pic>
+              </a:graphicData>
+            </a:graphic>
+          </wp:anchor>
+        </w:drawing>
+      </w:r>
+      <w:r>
+        <w:rPr>
+          <w:rFonts w:ascii="Arial" w:hAnsi="Arial" w:cs="Arial" w:hint="eastAsia"/>
+          <w:b w:val="0"/>
+          <w:bCs w:val="0"/>
+          <w:color w:val="000000"/>
+        </w:rPr>
+        <w:t>3</w:t>
+      </w:r>
+      <w:r>
+        <w:rPr>
+          <w:rFonts w:ascii="Arial" w:hAnsi="Arial" w:cs="Arial"/>
+          <w:b w:val="0"/>
+          <w:bCs w:val="0"/>
+          <w:color w:val="000000"/>
+        </w:rPr>
+        <w:t xml:space="preserve">. </w:t>
+      </w:r>
+      <w:r>
+        <w:rPr>
+          <w:rFonts w:ascii="Arial" w:hAnsi="Arial" w:cs="Arial"/>
+          <w:b w:val="0"/>
+          <w:bCs w:val="0"/>
+        </w:rPr>
+        <w:t xml:space="preserve">The website for </w:t>
+      </w:r>
+      <w:hyperlink r:id="rId33" w:history="1">
+        <w:r>
+          <w:rPr>
+            <w:rStyle w:val="a6"/>
+            <w:rFonts w:ascii="Arial" w:hAnsi="Arial" w:cs="Arial"/>
+            <w:b w:val="0"/>
+            <w:bCs w:val="0"/>
+            <w:color w:val="auto"/>
+            <w:u w:val="none"/>
+          </w:rPr>
+          <w:t>www.epfl.ch</w:t>
+        </w:r>
+      </w:hyperlink>
+      <w:r>
+        <w:rPr>
+          <w:rFonts w:ascii="Arial" w:hAnsi="Arial" w:cs="Arial"/>
+          <w:b w:val="0"/>
+          <w:bCs w:val="0"/>
+        </w:rPr>
+        <w:t xml:space="preserve"> is not hosted in Switzerland, I confirm this from ping, traceroute, and research </w:t>
+      </w:r>
+      <w:r>
+        <w:rPr>
+          <w:rFonts w:ascii="Arial" w:hAnsi="Arial" w:cs="Arial"/>
+          <w:b w:val="0"/>
+          <w:bCs w:val="0"/>
+        </w:rPr>
+        <w:t>on</w:t>
+      </w:r>
+      <w:r>
+        <w:rPr>
+          <w:rFonts w:ascii="Arial" w:hAnsi="Arial" w:cs="Arial"/>
+          <w:b w:val="0"/>
+          <w:bCs w:val="0"/>
+        </w:rPr>
+        <w:t xml:space="preserve"> the web</w:t>
+      </w:r>
+      <w:r>
+        <w:rPr>
+          <w:rFonts w:ascii="Arial" w:hAnsi="Arial" w:cs="Arial"/>
+          <w:b w:val="0"/>
+          <w:bCs w:val="0"/>
+        </w:rPr>
+        <w:t>site</w:t>
+      </w:r>
+      <w:r>
+        <w:rPr>
+          <w:rFonts w:ascii="Arial" w:hAnsi="Arial" w:cs="Arial"/>
+          <w:b w:val="0"/>
+          <w:bCs w:val="0"/>
+        </w:rPr>
+        <w:t xml:space="preserve">. It is </w:t>
+      </w:r>
+      <w:r>
+        <w:rPr>
+          <w:rFonts w:ascii="Arial" w:hAnsi="Arial" w:cs="Arial"/>
+          <w:b w:val="0"/>
+          <w:bCs w:val="0"/>
+        </w:rPr>
+        <w:t>hosted in</w:t>
+      </w:r>
+      <w:r>
+        <w:rPr>
+          <w:rFonts w:ascii="Arial" w:hAnsi="Arial" w:cs="Arial"/>
+          <w:b w:val="0"/>
+          <w:bCs w:val="0"/>
+        </w:rPr>
+        <w:t xml:space="preserve">  </w:t>
+      </w:r>
+      <w:hyperlink r:id="rId34" w:history="1">
+        <w:r>
+          <w:rPr>
+            <w:rStyle w:val="a6"/>
+            <w:rFonts w:ascii="Arial" w:hAnsi="Arial" w:cs="Arial"/>
+            <w:b w:val="0"/>
+            <w:bCs w:val="0"/>
+          </w:rPr>
+          <w:t>www.epfl.ch.cdn.</w:t>
+        </w:r>
+        <w:r>
+          <w:rPr>
+            <w:rStyle w:val="a6"/>
+            <w:rFonts w:ascii="Arial" w:hAnsi="Arial" w:cs="Arial"/>
+            <w:b w:val="0"/>
+            <w:bCs w:val="0"/>
+          </w:rPr>
+          <w:t>cloudflare.net</w:t>
+        </w:r>
+      </w:hyperlink>
+      <w:r>
+        <w:rPr>
+          <w:rFonts w:ascii="Arial" w:hAnsi="Arial" w:cs="Arial"/>
+          <w:b w:val="0"/>
+          <w:bCs w:val="0"/>
+        </w:rPr>
+        <w:t xml:space="preserve"> </w:t>
+      </w:r>
+      <w:r>
+        <w:rPr>
+          <w:rFonts w:ascii="Arial" w:hAnsi="Arial" w:cs="Arial"/>
+          <w:b w:val="0"/>
+          <w:bCs w:val="0"/>
+        </w:rPr>
+        <w:t>which is 12 hops away from UNSW.</w:t>
+      </w:r>
+      <w:r>
+        <w:rPr>
+          <w:noProof/>
+        </w:rPr>
+        <w:t xml:space="preserve"> </w:t>
+      </w:r>
+    </w:p>
+    <w:p>
+      <w:pPr>
+        <w:pStyle w:val="4"/>
+        <w:shd w:val="clear" w:color="auto" w:fill="FFFFFF"/>
+        <w:tabs>
+          <w:tab w:val="left" w:pos="6411"/>
+        </w:tabs>
+        <w:spacing w:before="150" w:beforeAutospacing="0" w:after="150" w:afterAutospacing="0"/>
+        <w:jc w:val="both"/>
+        <w:rPr>
+          <w:rFonts w:ascii="Arial" w:hAnsi="Arial" w:cs="Arial"/>
+          <w:b w:val="0"/>
+          <w:bCs w:val="0"/>
+          <w:color w:val="000000"/>
+        </w:rPr>
+      </w:pPr>
+    </w:p>
+    <w:p>
+      <w:pPr>
+        <w:pStyle w:val="4"/>
+        <w:shd w:val="clear" w:color="auto" w:fill="FFFFFF"/>
+        <w:tabs>
+          <w:tab w:val="left" w:pos="6411"/>
+        </w:tabs>
+        <w:spacing w:before="150" w:beforeAutospacing="0" w:after="150" w:afterAutospacing="0"/>
+        <w:jc w:val="both"/>
+        <w:rPr>
+          <w:rFonts w:ascii="Arial" w:hAnsi="Arial" w:cs="Arial"/>
+          <w:b w:val="0"/>
+          <w:bCs w:val="0"/>
+          <w:color w:val="000000"/>
+        </w:rPr>
+      </w:pPr>
+      <w:r>
+        <w:rPr>
+          <w:rFonts w:ascii="Arial" w:hAnsi="Arial" w:cs="Arial" w:hint="eastAsia"/>
+          <w:b w:val="0"/>
+          <w:bCs w:val="0"/>
+          <w:color w:val="000000"/>
+        </w:rPr>
+        <w:t>4</w:t>
+      </w:r>
+      <w:r>
+        <w:rPr>
+          <w:rFonts w:ascii="Arial" w:hAnsi="Arial" w:cs="Arial"/>
+          <w:b w:val="0"/>
+          <w:bCs w:val="0"/>
+          <w:color w:val="000000"/>
+        </w:rPr>
+        <w:t xml:space="preserve">. </w:t>
+      </w:r>
+    </w:p>
+    <w:p>
+      <w:pPr>
+        <w:pStyle w:val="4"/>
+        <w:shd w:val="clear" w:color="auto" w:fill="FFFFFF"/>
+        <w:tabs>
+          <w:tab w:val="left" w:pos="6411"/>
+        </w:tabs>
+        <w:spacing w:before="150" w:beforeAutospacing="0" w:after="150" w:afterAutospacing="0"/>
+        <w:jc w:val="both"/>
+        <w:rPr>
+          <w:rFonts w:ascii="Arial" w:hAnsi="Arial" w:cs="Arial"/>
+          <w:b w:val="0"/>
+          <w:bCs w:val="0"/>
+          <w:color w:val="000000"/>
+        </w:rPr>
+      </w:pPr>
+      <w:r>
+        <w:rPr>
+          <w:rFonts w:ascii="Arial" w:hAnsi="Arial" w:cs="Arial"/>
+          <w:b w:val="0"/>
+          <w:bCs w:val="0"/>
+          <w:color w:val="000000"/>
+        </w:rPr>
+        <w:t>The propagation delay does not depend on the packet size.</w:t>
+      </w:r>
+    </w:p>
+    <w:p>
+      <w:pPr>
+        <w:pStyle w:val="4"/>
+        <w:shd w:val="clear" w:color="auto" w:fill="FFFFFF"/>
+        <w:tabs>
+          <w:tab w:val="left" w:pos="6411"/>
+        </w:tabs>
+        <w:spacing w:before="150" w:beforeAutospacing="0" w:after="150" w:afterAutospacing="0"/>
+        <w:jc w:val="both"/>
+        <w:rPr>
+          <w:rFonts w:ascii="Arial" w:hAnsi="Arial" w:cs="Arial"/>
+          <w:b w:val="0"/>
+          <w:bCs w:val="0"/>
+          <w:color w:val="000000"/>
+        </w:rPr>
+      </w:pPr>
+      <w:r>
+        <w:rPr>
+          <w:rFonts w:ascii="Arial" w:hAnsi="Arial" w:cs="Arial"/>
+          <w:b w:val="0"/>
+          <w:bCs w:val="0"/>
+          <w:color w:val="000000"/>
+        </w:rPr>
+        <w:t>The transmission delay is almost proportional to the packet size.</w:t>
+      </w:r>
+    </w:p>
+    <w:p>
+      <w:pPr>
+        <w:pStyle w:val="4"/>
+        <w:shd w:val="clear" w:color="auto" w:fill="FFFFFF"/>
+        <w:tabs>
+          <w:tab w:val="left" w:pos="6411"/>
+        </w:tabs>
+        <w:spacing w:before="150" w:beforeAutospacing="0" w:after="150" w:afterAutospacing="0"/>
+        <w:jc w:val="both"/>
+        <w:rPr>
+          <w:rFonts w:ascii="Arial" w:hAnsi="Arial" w:cs="Arial"/>
+          <w:b w:val="0"/>
+          <w:bCs w:val="0"/>
+          <w:color w:val="000000"/>
+        </w:rPr>
+      </w:pPr>
+      <w:r>
+        <w:rPr>
+          <w:rFonts w:ascii="Arial" w:hAnsi="Arial" w:cs="Arial" w:hint="eastAsia"/>
+          <w:b w:val="0"/>
+          <w:bCs w:val="0"/>
+          <w:color w:val="000000"/>
+        </w:rPr>
+        <w:lastRenderedPageBreak/>
+        <w:t>T</w:t>
+      </w:r>
+      <w:r>
+        <w:rPr>
+          <w:rFonts w:ascii="Arial" w:hAnsi="Arial" w:cs="Arial"/>
+          <w:b w:val="0"/>
+          <w:bCs w:val="0"/>
+          <w:color w:val="000000"/>
+        </w:rPr>
+        <w:t>he processing delay can depend on the packet size, but less dependence than the transmission delay.</w:t>
+      </w:r>
+    </w:p>
+    <w:p>
+      <w:pPr>
+        <w:pStyle w:val="4"/>
+        <w:shd w:val="clear" w:color="auto" w:fill="FFFFFF"/>
+        <w:tabs>
+          <w:tab w:val="left" w:pos="6411"/>
+        </w:tabs>
+        <w:spacing w:before="150" w:beforeAutospacing="0" w:after="150" w:afterAutospacing="0"/>
+        <w:jc w:val="both"/>
+        <w:rPr>
+          <w:rFonts w:ascii="Arial" w:hAnsi="Arial" w:cs="Arial" w:hint="eastAsia"/>
+          <w:b w:val="0"/>
+          <w:bCs w:val="0"/>
+          <w:color w:val="000000"/>
+        </w:rPr>
+      </w:pPr>
+      <w:r>
+        <w:rPr>
+          <w:rFonts w:ascii="Arial" w:hAnsi="Arial" w:cs="Arial" w:hint="eastAsia"/>
+          <w:b w:val="0"/>
+          <w:bCs w:val="0"/>
+          <w:color w:val="000000"/>
+        </w:rPr>
+        <w:t>T</w:t>
+      </w:r>
+      <w:r>
+        <w:rPr>
+          <w:rFonts w:ascii="Arial" w:hAnsi="Arial" w:cs="Arial"/>
+          <w:b w:val="0"/>
+          <w:bCs w:val="0"/>
+          <w:color w:val="000000"/>
+        </w:rPr>
+        <w:t>he queuing delay only depends on the congestion in the network.</w:t>
+      </w:r>
+    </w:p>
+    <w:p>
+      <w:pPr>
+        <w:pStyle w:val="4"/>
+        <w:shd w:val="clear" w:color="auto" w:fill="FFFFFF"/>
+        <w:tabs>
+          <w:tab w:val="left" w:pos="6411"/>
+        </w:tabs>
+        <w:spacing w:before="150" w:beforeAutospacing="0" w:after="150" w:afterAutospacing="0"/>
+        <w:jc w:val="both"/>
+        <w:rPr>
+          <w:rFonts w:ascii="Arial" w:hAnsi="Arial" w:cs="Arial" w:hint="eastAsia"/>
+          <w:b w:val="0"/>
+          <w:bCs w:val="0"/>
+          <w:color w:val="000000"/>
+        </w:rPr>
+      </w:pPr>
+    </w:p>
+    <w:p>
+      <w:pPr>
+        <w:pStyle w:val="4"/>
+        <w:shd w:val="clear" w:color="auto" w:fill="FFFFFF"/>
+        <w:tabs>
+          <w:tab w:val="left" w:pos="6411"/>
+        </w:tabs>
+        <w:spacing w:before="150" w:beforeAutospacing="0" w:after="150" w:afterAutospacing="0"/>
+        <w:jc w:val="both"/>
+        <w:rPr>
+          <w:rFonts w:ascii="Arial" w:hAnsi="Arial" w:cs="Arial" w:hint="eastAsia"/>
+          <w:b w:val="0"/>
+          <w:bCs w:val="0"/>
+          <w:color w:val="000000"/>
+        </w:rPr>
+      </w:pPr>
+    </w:p>
+    <w:p>
+      <w:pPr>
+        <w:pStyle w:val="4"/>
+        <w:shd w:val="clear" w:color="auto" w:fill="FFFFFF"/>
+        <w:tabs>
+          <w:tab w:val="left" w:pos="6411"/>
+        </w:tabs>
+        <w:spacing w:before="150" w:beforeAutospacing="0" w:after="150" w:afterAutospacing="0"/>
+        <w:jc w:val="both"/>
+        <w:rPr>
+          <w:rFonts w:ascii="Arial" w:hAnsi="Arial" w:cs="Arial"/>
+          <w:b w:val="0"/>
+          <w:bCs w:val="0"/>
+          <w:color w:val="000000"/>
+        </w:rPr>
+      </w:pPr>
+    </w:p>
+    <w:p>
+      <w:pPr>
+        <w:pStyle w:val="4"/>
+        <w:shd w:val="clear" w:color="auto" w:fill="FFFFFF"/>
+        <w:tabs>
+          <w:tab w:val="left" w:pos="6411"/>
+        </w:tabs>
+        <w:spacing w:before="150" w:beforeAutospacing="0" w:after="150" w:afterAutospacing="0"/>
+        <w:jc w:val="both"/>
+        <w:rPr>
+          <w:rFonts w:ascii="Arial" w:hAnsi="Arial" w:cs="Arial" w:hint="eastAsia"/>
           <w:b w:val="0"/>
           <w:bCs w:val="0"/>
           <w:color w:val="000000"/>
@@ -2985,6 +4738,121 @@
     </w:lvl>
   </w:abstractNum>
   <w:abstractNum w:abstractNumId="1" w15:restartNumberingAfterBreak="0">
+    <w:nsid w:val="242E2D42"/>
+    <w:multiLevelType w:val="hybridMultilevel"/>
+    <w:tmpl w:val="BC50BE70"/>
+    <w:lvl w:ilvl="0" w:tplc="637880AC">
+      <w:start w:val="1"/>
+      <w:numFmt w:val="bullet"/>
+      <w:lvlText w:val=""/>
+      <w:lvlJc w:val="left"/>
+      <w:pPr>
+        <w:ind w:left="840" w:hanging="420"/>
+      </w:pPr>
+      <w:rPr>
+        <w:rFonts w:ascii="Wingdings" w:hAnsi="Wingdings" w:hint="default"/>
+        <w:sz w:val="13"/>
+        <w:szCs w:val="13"/>
+      </w:rPr>
+    </w:lvl>
+    <w:lvl w:ilvl="1" w:tplc="04090003" w:tentative="1">
+      <w:start w:val="1"/>
+      <w:numFmt w:val="bullet"/>
+      <w:lvlText w:val=""/>
+      <w:lvlJc w:val="left"/>
+      <w:pPr>
+        <w:ind w:left="1260" w:hanging="420"/>
+      </w:pPr>
+      <w:rPr>
+        <w:rFonts w:ascii="Wingdings" w:hAnsi="Wingdings" w:hint="default"/>
+      </w:rPr>
+    </w:lvl>
+    <w:lvl w:ilvl="2" w:tplc="04090005" w:tentative="1">
+      <w:start w:val="1"/>
+      <w:numFmt w:val="bullet"/>
+      <w:lvlText w:val=""/>
+      <w:lvlJc w:val="left"/>
+      <w:pPr>
+        <w:ind w:left="1680" w:hanging="420"/>
+      </w:pPr>
+      <w:rPr>
+        <w:rFonts w:ascii="Wingdings" w:hAnsi="Wingdings" w:hint="default"/>
+      </w:rPr>
+    </w:lvl>
+    <w:lvl w:ilvl="3" w:tplc="04090001" w:tentative="1">
+      <w:start w:val="1"/>
+      <w:numFmt w:val="bullet"/>
+      <w:lvlText w:val=""/>
+      <w:lvlJc w:val="left"/>
+      <w:pPr>
+        <w:ind w:left="2100" w:hanging="420"/>
+      </w:pPr>
+      <w:rPr>
+        <w:rFonts w:ascii="Wingdings" w:hAnsi="Wingdings" w:hint="default"/>
+      </w:rPr>
+    </w:lvl>
+    <w:lvl w:ilvl="4" w:tplc="04090003" w:tentative="1">
+      <w:start w:val="1"/>
+      <w:numFmt w:val="bullet"/>
+      <w:lvlText w:val=""/>
+      <w:lvlJc w:val="left"/>
+      <w:pPr>
+        <w:ind w:left="2520" w:hanging="420"/>
+      </w:pPr>
+      <w:rPr>
+        <w:rFonts w:ascii="Wingdings" w:hAnsi="Wingdings" w:hint="default"/>
+      </w:rPr>
+    </w:lvl>
+    <w:lvl w:ilvl="5" w:tplc="04090005" w:tentative="1">
+      <w:start w:val="1"/>
+      <w:numFmt w:val="bullet"/>
+      <w:lvlText w:val=""/>
+      <w:lvlJc w:val="left"/>
+      <w:pPr>
+        <w:ind w:left="2940" w:hanging="420"/>
+      </w:pPr>
+      <w:rPr>
+        <w:rFonts w:ascii="Wingdings" w:hAnsi="Wingdings" w:hint="default"/>
+      </w:rPr>
+    </w:lvl>
+    <w:lvl w:ilvl="6" w:tplc="04090001" w:tentative="1">
+      <w:start w:val="1"/>
+      <w:numFmt w:val="bullet"/>
+      <w:lvlText w:val=""/>
+      <w:lvlJc w:val="left"/>
+      <w:pPr>
+        <w:ind w:left="3360" w:hanging="420"/>
+      </w:pPr>
+      <w:rPr>
+        <w:rFonts w:ascii="Wingdings" w:hAnsi="Wingdings" w:hint="default"/>
+      </w:rPr>
+    </w:lvl>
+    <w:lvl w:ilvl="7" w:tplc="04090003" w:tentative="1">
+      <w:start w:val="1"/>
+      <w:numFmt w:val="bullet"/>
+      <w:lvlText w:val=""/>
+      <w:lvlJc w:val="left"/>
+      <w:pPr>
+        <w:ind w:left="3780" w:hanging="420"/>
+      </w:pPr>
+      <w:rPr>
+        <w:rFonts w:ascii="Wingdings" w:hAnsi="Wingdings" w:hint="default"/>
+      </w:rPr>
+    </w:lvl>
+    <w:lvl w:ilvl="8" w:tplc="04090005" w:tentative="1">
+      <w:start w:val="1"/>
+      <w:numFmt w:val="bullet"/>
+      <w:lvlText w:val=""/>
+      <w:lvlJc w:val="left"/>
+      <w:pPr>
+        <w:ind w:left="4200" w:hanging="420"/>
+      </w:pPr>
+      <w:rPr>
+        <w:rFonts w:ascii="Wingdings" w:hAnsi="Wingdings" w:hint="default"/>
+      </w:rPr>
+    </w:lvl>
+  </w:abstractNum>
+  <w:abstractNum w:abstractNumId="2" w15:restartNumberingAfterBreak="0">
     <w:nsid w:val="573F5E56"/>
     <w:multiLevelType w:val="hybridMultilevel"/>
     <w:tmpl w:val="7E168CB4"/>
@@ -3073,7 +4941,7 @@
       </w:pPr>
     </w:lvl>
   </w:abstractNum>
-  <w:abstractNum w:abstractNumId="2" w15:restartNumberingAfterBreak="0">
+  <w:abstractNum w:abstractNumId="3" w15:restartNumberingAfterBreak="0">
     <w:nsid w:val="59514B35"/>
     <w:multiLevelType w:val="hybridMultilevel"/>
     <w:tmpl w:val="11B46B54"/>
@@ -3159,7 +5027,7 @@
       </w:pPr>
     </w:lvl>
   </w:abstractNum>
-  <w:abstractNum w:abstractNumId="3" w15:restartNumberingAfterBreak="0">
+  <w:abstractNum w:abstractNumId="4" w15:restartNumberingAfterBreak="0">
     <w:nsid w:val="63921C73"/>
     <w:multiLevelType w:val="hybridMultilevel"/>
     <w:tmpl w:val="FA10E2EA"/>
@@ -3245,7 +5113,7 @@
       </w:pPr>
     </w:lvl>
   </w:abstractNum>
-  <w:abstractNum w:abstractNumId="4" w15:restartNumberingAfterBreak="0">
+  <w:abstractNum w:abstractNumId="5" w15:restartNumberingAfterBreak="0">
     <w:nsid w:val="743F77B9"/>
     <w:multiLevelType w:val="hybridMultilevel"/>
     <w:tmpl w:val="5A6E7F2A"/>
@@ -3364,16 +5232,19 @@
     <w:abstractNumId w:val="0"/>
   </w:num>
   <w:num w:numId="2">
+    <w:abstractNumId w:val="5"/>
+  </w:num>
+  <w:num w:numId="3">
+    <w:abstractNumId w:val="2"/>
+  </w:num>
+  <w:num w:numId="4">
+    <w:abstractNumId w:val="3"/>
+  </w:num>
+  <w:num w:numId="5">
     <w:abstractNumId w:val="4"/>
   </w:num>
-  <w:num w:numId="3">
+  <w:num w:numId="6">
     <w:abstractNumId w:val="1"/>
-  </w:num>
-  <w:num w:numId="4">
-    <w:abstractNumId w:val="2"/>
-  </w:num>
-  <w:num w:numId="5">
-    <w:abstractNumId w:val="3"/>
   </w:num>
 </w:numbering>
 </file>
@@ -4030,6 +5901,28 @@
       <w:szCs w:val="18"/>
     </w:rPr>
   </w:style>
+  <w:style w:type="character" w:styleId="ad">
+    <w:name w:val="Placeholder Text"/>
+    <w:basedOn w:val="a0"/>
+    <w:uiPriority w:val="99"/>
+    <w:semiHidden/>
+    <w:rsid w:val="00252A24"/>
+    <w:rPr>
+      <w:color w:val="808080"/>
+    </w:rPr>
+  </w:style>
+  <w:style w:type="character" w:styleId="ae">
+    <w:name w:val="FollowedHyperlink"/>
+    <w:basedOn w:val="a0"/>
+    <w:uiPriority w:val="99"/>
+    <w:semiHidden/>
+    <w:unhideWhenUsed/>
+    <w:rsid w:val="00FC51AE"/>
+    <w:rPr>
+      <w:color w:val="954F72" w:themeColor="followedHyperlink"/>
+      <w:u w:val="single"/>
+    </w:rPr>
+  </w:style>
 </w:styles>
 </file>
 

</xml_diff>